<commit_message>
Report V.2 - done
</commit_message>
<xml_diff>
--- a/EECS 355 Final Report.docx
+++ b/EECS 355 Final Report.docx
@@ -2,22 +2,414 @@
 <file path=word/document.xml><?xml version="1.0" encoding="utf-8"?>
 <w:document xmlns:wpc="http://schemas.microsoft.com/office/word/2010/wordprocessingCanvas" xmlns:cx="http://schemas.microsoft.com/office/drawing/2014/chartex" xmlns:cx1="http://schemas.microsoft.com/office/drawing/2015/9/8/chartex" xmlns:cx2="http://schemas.microsoft.com/office/drawing/2015/10/21/chartex" xmlns:cx3="http://schemas.microsoft.com/office/drawing/2016/5/9/chartex" xmlns:cx4="http://schemas.microsoft.com/office/drawing/2016/5/10/chartex" xmlns:cx5="http://schemas.microsoft.com/office/drawing/2016/5/11/chartex" xmlns:mc="http://schemas.openxmlformats.org/markup-compatibility/2006" xmlns:o="urn:schemas-microsoft-com:office:office" xmlns:r="http://schemas.openxmlformats.org/officeDocument/2006/relationships" xmlns:m="http://schemas.openxmlformats.org/officeDocument/2006/math" xmlns:v="urn:schemas-microsoft-com:vml" xmlns:wp14="http://schemas.microsoft.com/office/word/2010/wordprocessingDrawing" xmlns:wp="http://schemas.openxmlformats.org/drawingml/2006/wordprocessingDrawing" xmlns:w10="urn:schemas-microsoft-com:office:word" xmlns:w="http://schemas.openxmlformats.org/wordprocessingml/2006/main" xmlns:w14="http://schemas.microsoft.com/office/word/2010/wordml" xmlns:w15="http://schemas.microsoft.com/office/word/2012/wordml" xmlns:w16se="http://schemas.microsoft.com/office/word/2015/wordml/symex" xmlns:wpg="http://schemas.microsoft.com/office/word/2010/wordprocessingGroup" xmlns:wpi="http://schemas.microsoft.com/office/word/2010/wordprocessingInk" xmlns:wne="http://schemas.microsoft.com/office/word/2006/wordml" xmlns:wps="http://schemas.microsoft.com/office/word/2010/wordprocessingShape" mc:Ignorable="w14 w15 w16se wp14">
   <w:body>
+    <w:sdt>
+      <w:sdtPr>
+        <w:id w:val="1999459459"/>
+        <w:docPartObj>
+          <w:docPartGallery w:val="Cover Pages"/>
+          <w:docPartUnique/>
+        </w:docPartObj>
+      </w:sdtPr>
+      <w:sdtContent>
+        <w:p>
+          <w:r>
+            <w:rPr>
+              <w:noProof/>
+            </w:rPr>
+            <mc:AlternateContent>
+              <mc:Choice Requires="wpg">
+                <w:drawing>
+                  <wp:anchor distT="0" distB="0" distL="114300" distR="114300" simplePos="0" relativeHeight="251659264" behindDoc="1" locked="0" layoutInCell="1" allowOverlap="1">
+                    <wp:simplePos x="0" y="0"/>
+                    <wp:positionH relativeFrom="page">
+                      <wp:align>center</wp:align>
+                    </wp:positionH>
+                    <wp:positionV relativeFrom="page">
+                      <wp:align>center</wp:align>
+                    </wp:positionV>
+                    <wp:extent cx="6864824" cy="9123528"/>
+                    <wp:effectExtent l="0" t="0" r="2540" b="635"/>
+                    <wp:wrapNone/>
+                    <wp:docPr id="193" name="Group 193"/>
+                    <wp:cNvGraphicFramePr/>
+                    <a:graphic xmlns:a="http://schemas.openxmlformats.org/drawingml/2006/main">
+                      <a:graphicData uri="http://schemas.microsoft.com/office/word/2010/wordprocessingGroup">
+                        <wpg:wgp>
+                          <wpg:cNvGrpSpPr/>
+                          <wpg:grpSpPr>
+                            <a:xfrm>
+                              <a:off x="0" y="0"/>
+                              <a:ext cx="6864824" cy="9123528"/>
+                              <a:chOff x="0" y="0"/>
+                              <a:chExt cx="6864824" cy="9123528"/>
+                            </a:xfrm>
+                          </wpg:grpSpPr>
+                          <wps:wsp>
+                            <wps:cNvPr id="194" name="Rectangle 194"/>
+                            <wps:cNvSpPr/>
+                            <wps:spPr>
+                              <a:xfrm>
+                                <a:off x="0" y="0"/>
+                                <a:ext cx="6858000" cy="1371600"/>
+                              </a:xfrm>
+                              <a:prstGeom prst="rect">
+                                <a:avLst/>
+                              </a:prstGeom>
+                              <a:solidFill>
+                                <a:schemeClr val="accent1"/>
+                              </a:solidFill>
+                              <a:ln>
+                                <a:noFill/>
+                              </a:ln>
+                            </wps:spPr>
+                            <wps:style>
+                              <a:lnRef idx="2">
+                                <a:schemeClr val="accent1">
+                                  <a:shade val="50000"/>
+                                </a:schemeClr>
+                              </a:lnRef>
+                              <a:fillRef idx="1">
+                                <a:schemeClr val="accent1"/>
+                              </a:fillRef>
+                              <a:effectRef idx="0">
+                                <a:schemeClr val="accent1"/>
+                              </a:effectRef>
+                              <a:fontRef idx="minor">
+                                <a:schemeClr val="lt1"/>
+                              </a:fontRef>
+                            </wps:style>
+                            <wps:bodyPr rot="0" spcFirstLastPara="0" vertOverflow="overflow" horzOverflow="overflow" vert="horz" wrap="square" lIns="91440" tIns="45720" rIns="91440" bIns="45720" numCol="1" spcCol="0" rtlCol="0" fromWordArt="0" anchor="ctr" anchorCtr="0" forceAA="0" compatLnSpc="1">
+                              <a:prstTxWarp prst="textNoShape">
+                                <a:avLst/>
+                              </a:prstTxWarp>
+                              <a:noAutofit/>
+                            </wps:bodyPr>
+                          </wps:wsp>
+                          <wps:wsp>
+                            <wps:cNvPr id="195" name="Rectangle 195"/>
+                            <wps:cNvSpPr/>
+                            <wps:spPr>
+                              <a:xfrm>
+                                <a:off x="0" y="4094328"/>
+                                <a:ext cx="6858000" cy="5029200"/>
+                              </a:xfrm>
+                              <a:prstGeom prst="rect">
+                                <a:avLst/>
+                              </a:prstGeom>
+                              <a:solidFill>
+                                <a:schemeClr val="accent1"/>
+                              </a:solidFill>
+                              <a:ln>
+                                <a:noFill/>
+                              </a:ln>
+                            </wps:spPr>
+                            <wps:style>
+                              <a:lnRef idx="2">
+                                <a:schemeClr val="accent1">
+                                  <a:shade val="50000"/>
+                                </a:schemeClr>
+                              </a:lnRef>
+                              <a:fillRef idx="1">
+                                <a:schemeClr val="accent1"/>
+                              </a:fillRef>
+                              <a:effectRef idx="0">
+                                <a:schemeClr val="accent1"/>
+                              </a:effectRef>
+                              <a:fontRef idx="minor">
+                                <a:schemeClr val="lt1"/>
+                              </a:fontRef>
+                            </wps:style>
+                            <wps:txbx>
+                              <w:txbxContent>
+                                <w:p>
+                                  <w:pPr>
+                                    <w:tabs>
+                                      <w:tab w:val="right" w:pos="9360"/>
+                                    </w:tabs>
+                                    <w:jc w:val="center"/>
+                                    <w:rPr>
+                                      <w:sz w:val="44"/>
+                                    </w:rPr>
+                                  </w:pPr>
+                                  <w:r>
+                                    <w:rPr>
+                                      <w:sz w:val="44"/>
+                                    </w:rPr>
+                                    <w:t>Jason Glass, Austin Ryder and Nihkil Vishnubhatla</w:t>
+                                  </w:r>
+                                </w:p>
+                                <w:p>
+                                  <w:pPr>
+                                    <w:pStyle w:val="NoSpacing"/>
+                                    <w:spacing w:before="120"/>
+                                    <w:jc w:val="center"/>
+                                    <w:rPr>
+                                      <w:color w:val="FFFFFF" w:themeColor="background1"/>
+                                    </w:rPr>
+                                  </w:pPr>
+                                </w:p>
+                              </w:txbxContent>
+                            </wps:txbx>
+                            <wps:bodyPr rot="0" spcFirstLastPara="0" vertOverflow="overflow" horzOverflow="overflow" vert="horz" wrap="square" lIns="457200" tIns="731520" rIns="457200" bIns="457200" numCol="1" spcCol="0" rtlCol="0" fromWordArt="0" anchor="b" anchorCtr="0" forceAA="0" compatLnSpc="1">
+                              <a:prstTxWarp prst="textNoShape">
+                                <a:avLst/>
+                              </a:prstTxWarp>
+                              <a:noAutofit/>
+                            </wps:bodyPr>
+                          </wps:wsp>
+                          <wps:wsp>
+                            <wps:cNvPr id="196" name="Text Box 196"/>
+                            <wps:cNvSpPr txBox="1"/>
+                            <wps:spPr>
+                              <a:xfrm>
+                                <a:off x="6824" y="1371600"/>
+                                <a:ext cx="6858000" cy="2722728"/>
+                              </a:xfrm>
+                              <a:prstGeom prst="rect">
+                                <a:avLst/>
+                              </a:prstGeom>
+                              <a:solidFill>
+                                <a:schemeClr val="bg1"/>
+                              </a:solidFill>
+                              <a:ln w="6350">
+                                <a:noFill/>
+                              </a:ln>
+                              <a:effectLst/>
+                            </wps:spPr>
+                            <wps:style>
+                              <a:lnRef idx="0">
+                                <a:schemeClr val="accent1"/>
+                              </a:lnRef>
+                              <a:fillRef idx="0">
+                                <a:schemeClr val="accent1"/>
+                              </a:fillRef>
+                              <a:effectRef idx="0">
+                                <a:schemeClr val="accent1"/>
+                              </a:effectRef>
+                              <a:fontRef idx="minor">
+                                <a:schemeClr val="dk1"/>
+                              </a:fontRef>
+                            </wps:style>
+                            <wps:txbx>
+                              <w:txbxContent>
+                                <w:p>
+                                  <w:pPr>
+                                    <w:pStyle w:val="NoSpacing"/>
+                                    <w:jc w:val="center"/>
+                                    <w:rPr>
+                                      <w:rFonts w:asciiTheme="majorHAnsi" w:eastAsiaTheme="majorEastAsia" w:hAnsiTheme="majorHAnsi" w:cstheme="majorBidi"/>
+                                      <w:caps/>
+                                      <w:color w:val="4472C4" w:themeColor="accent1"/>
+                                      <w:sz w:val="72"/>
+                                      <w:szCs w:val="72"/>
+                                    </w:rPr>
+                                  </w:pPr>
+                                  <w:sdt>
+                                    <w:sdtPr>
+                                      <w:rPr>
+                                        <w:rFonts w:asciiTheme="majorHAnsi" w:eastAsiaTheme="majorEastAsia" w:hAnsiTheme="majorHAnsi" w:cstheme="majorBidi"/>
+                                        <w:caps/>
+                                        <w:color w:val="4472C4" w:themeColor="accent1"/>
+                                        <w:sz w:val="72"/>
+                                        <w:szCs w:val="72"/>
+                                      </w:rPr>
+                                      <w:alias w:val="Title"/>
+                                      <w:tag w:val=""/>
+                                      <w:id w:val="-9991715"/>
+                                      <w:dataBinding w:prefixMappings="xmlns:ns0='http://purl.org/dc/elements/1.1/' xmlns:ns1='http://schemas.openxmlformats.org/package/2006/metadata/core-properties' " w:xpath="/ns1:coreProperties[1]/ns0:title[1]" w:storeItemID="{6C3C8BC8-F283-45AE-878A-BAB7291924A1}"/>
+                                      <w:text/>
+                                    </w:sdtPr>
+                                    <w:sdtContent>
+                                      <w:r>
+                                        <w:rPr>
+                                          <w:rFonts w:asciiTheme="majorHAnsi" w:eastAsiaTheme="majorEastAsia" w:hAnsiTheme="majorHAnsi" w:cstheme="majorBidi"/>
+                                          <w:caps/>
+                                          <w:color w:val="4472C4" w:themeColor="accent1"/>
+                                          <w:sz w:val="72"/>
+                                          <w:szCs w:val="72"/>
+                                        </w:rPr>
+                                        <w:t>EECS 355 Tank Project Winter</w:t>
+                                      </w:r>
+                                    </w:sdtContent>
+                                  </w:sdt>
+                                  <w:r>
+                                    <w:rPr>
+                                      <w:rFonts w:asciiTheme="majorHAnsi" w:eastAsiaTheme="majorEastAsia" w:hAnsiTheme="majorHAnsi" w:cstheme="majorBidi"/>
+                                      <w:caps/>
+                                      <w:color w:val="4472C4" w:themeColor="accent1"/>
+                                      <w:sz w:val="72"/>
+                                      <w:szCs w:val="72"/>
+                                    </w:rPr>
+                                    <w:t xml:space="preserve"> 2017</w:t>
+                                  </w:r>
+                                </w:p>
+                              </w:txbxContent>
+                            </wps:txbx>
+                            <wps:bodyPr rot="0" spcFirstLastPara="0" vertOverflow="overflow" horzOverflow="overflow" vert="horz" wrap="square" lIns="457200" tIns="91440" rIns="457200" bIns="91440" numCol="1" spcCol="0" rtlCol="0" fromWordArt="0" anchor="ctr" anchorCtr="0" forceAA="0" compatLnSpc="1">
+                              <a:prstTxWarp prst="textNoShape">
+                                <a:avLst/>
+                              </a:prstTxWarp>
+                              <a:noAutofit/>
+                            </wps:bodyPr>
+                          </wps:wsp>
+                        </wpg:wgp>
+                      </a:graphicData>
+                    </a:graphic>
+                    <wp14:sizeRelH relativeFrom="page">
+                      <wp14:pctWidth>88200</wp14:pctWidth>
+                    </wp14:sizeRelH>
+                    <wp14:sizeRelV relativeFrom="page">
+                      <wp14:pctHeight>90900</wp14:pctHeight>
+                    </wp14:sizeRelV>
+                  </wp:anchor>
+                </w:drawing>
+              </mc:Choice>
+              <mc:Fallback>
+                <w:pict>
+                  <v:group id="Group 193" o:spid="_x0000_s1026" style="position:absolute;margin-left:0;margin-top:0;width:540.55pt;height:718.4pt;z-index:-251657216;mso-width-percent:882;mso-height-percent:909;mso-position-horizontal:center;mso-position-horizontal-relative:page;mso-position-vertical:center;mso-position-vertical-relative:page;mso-width-percent:882;mso-height-percent:909" coordsize="68648,91235" o:gfxdata="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">
+                    <v:rect id="Rectangle 194" o:spid="_x0000_s1027" style="position:absolute;width:68580;height:13716;visibility:visible;mso-wrap-style:square;v-text-anchor:middle" o:gfxdata="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" fillcolor="#4472c4 [3204]" stroked="f" strokeweight="1pt"/>
+                    <v:rect id="Rectangle 195" o:spid="_x0000_s1028" style="position:absolute;top:40943;width:68580;height:50292;visibility:visible;mso-wrap-style:square;v-text-anchor:bottom" o:gfxdata="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" fillcolor="#4472c4 [3204]" stroked="f" strokeweight="1pt">
+                      <v:textbox inset="36pt,57.6pt,36pt,36pt">
+                        <w:txbxContent>
+                          <w:p>
+                            <w:pPr>
+                              <w:tabs>
+                                <w:tab w:val="right" w:pos="9360"/>
+                              </w:tabs>
+                              <w:jc w:val="center"/>
+                              <w:rPr>
+                                <w:sz w:val="44"/>
+                              </w:rPr>
+                            </w:pPr>
+                            <w:r>
+                              <w:rPr>
+                                <w:sz w:val="44"/>
+                              </w:rPr>
+                              <w:t>Jason Glass, Austin Ryder and Nihkil Vishnubhatla</w:t>
+                            </w:r>
+                          </w:p>
+                          <w:p>
+                            <w:pPr>
+                              <w:pStyle w:val="NoSpacing"/>
+                              <w:spacing w:before="120"/>
+                              <w:jc w:val="center"/>
+                              <w:rPr>
+                                <w:color w:val="FFFFFF" w:themeColor="background1"/>
+                              </w:rPr>
+                            </w:pPr>
+                          </w:p>
+                        </w:txbxContent>
+                      </v:textbox>
+                    </v:rect>
+                    <v:shapetype id="_x0000_t202" coordsize="21600,21600" o:spt="202" path="m,l,21600r21600,l21600,xe">
+                      <v:stroke joinstyle="miter"/>
+                      <v:path gradientshapeok="t" o:connecttype="rect"/>
+                    </v:shapetype>
+                    <v:shape id="Text Box 196" o:spid="_x0000_s1029" type="#_x0000_t202" style="position:absolute;left:68;top:13716;width:68580;height:27227;visibility:visible;mso-wrap-style:square;v-text-anchor:middle" o:gfxdata="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" fillcolor="white [3212]" stroked="f" strokeweight=".5pt">
+                      <v:textbox inset="36pt,7.2pt,36pt,7.2pt">
+                        <w:txbxContent>
+                          <w:p>
+                            <w:pPr>
+                              <w:pStyle w:val="NoSpacing"/>
+                              <w:jc w:val="center"/>
+                              <w:rPr>
+                                <w:rFonts w:asciiTheme="majorHAnsi" w:eastAsiaTheme="majorEastAsia" w:hAnsiTheme="majorHAnsi" w:cstheme="majorBidi"/>
+                                <w:caps/>
+                                <w:color w:val="4472C4" w:themeColor="accent1"/>
+                                <w:sz w:val="72"/>
+                                <w:szCs w:val="72"/>
+                              </w:rPr>
+                            </w:pPr>
+                            <w:sdt>
+                              <w:sdtPr>
+                                <w:rPr>
+                                  <w:rFonts w:asciiTheme="majorHAnsi" w:eastAsiaTheme="majorEastAsia" w:hAnsiTheme="majorHAnsi" w:cstheme="majorBidi"/>
+                                  <w:caps/>
+                                  <w:color w:val="4472C4" w:themeColor="accent1"/>
+                                  <w:sz w:val="72"/>
+                                  <w:szCs w:val="72"/>
+                                </w:rPr>
+                                <w:alias w:val="Title"/>
+                                <w:tag w:val=""/>
+                                <w:id w:val="-9991715"/>
+                                <w:dataBinding w:prefixMappings="xmlns:ns0='http://purl.org/dc/elements/1.1/' xmlns:ns1='http://schemas.openxmlformats.org/package/2006/metadata/core-properties' " w:xpath="/ns1:coreProperties[1]/ns0:title[1]" w:storeItemID="{6C3C8BC8-F283-45AE-878A-BAB7291924A1}"/>
+                                <w:text/>
+                              </w:sdtPr>
+                              <w:sdtContent>
+                                <w:r>
+                                  <w:rPr>
+                                    <w:rFonts w:asciiTheme="majorHAnsi" w:eastAsiaTheme="majorEastAsia" w:hAnsiTheme="majorHAnsi" w:cstheme="majorBidi"/>
+                                    <w:caps/>
+                                    <w:color w:val="4472C4" w:themeColor="accent1"/>
+                                    <w:sz w:val="72"/>
+                                    <w:szCs w:val="72"/>
+                                  </w:rPr>
+                                  <w:t>EECS 355 Tank Project Winter</w:t>
+                                </w:r>
+                              </w:sdtContent>
+                            </w:sdt>
+                            <w:r>
+                              <w:rPr>
+                                <w:rFonts w:asciiTheme="majorHAnsi" w:eastAsiaTheme="majorEastAsia" w:hAnsiTheme="majorHAnsi" w:cstheme="majorBidi"/>
+                                <w:caps/>
+                                <w:color w:val="4472C4" w:themeColor="accent1"/>
+                                <w:sz w:val="72"/>
+                                <w:szCs w:val="72"/>
+                              </w:rPr>
+                              <w:t xml:space="preserve"> 2017</w:t>
+                            </w:r>
+                          </w:p>
+                        </w:txbxContent>
+                      </v:textbox>
+                    </v:shape>
+                    <w10:wrap anchorx="page" anchory="page"/>
+                  </v:group>
+                </w:pict>
+              </mc:Fallback>
+            </mc:AlternateContent>
+          </w:r>
+        </w:p>
+        <w:p>
+          <w:pPr>
+            <w:rPr>
+              <w:rFonts w:asciiTheme="majorHAnsi" w:eastAsiaTheme="majorEastAsia" w:hAnsiTheme="majorHAnsi" w:cstheme="majorBidi"/>
+              <w:color w:val="2F5496" w:themeColor="accent1" w:themeShade="BF"/>
+              <w:sz w:val="32"/>
+              <w:szCs w:val="32"/>
+            </w:rPr>
+          </w:pPr>
+          <w:r>
+            <w:br w:type="page"/>
+          </w:r>
+        </w:p>
+      </w:sdtContent>
+    </w:sdt>
     <w:p>
       <w:pPr>
         <w:pStyle w:val="Heading1"/>
-        <w:spacing w:line="480" w:lineRule="auto"/>
-      </w:pPr>
+        <w:spacing w:before="0" w:line="240" w:lineRule="auto"/>
+      </w:pPr>
+      <w:r>
+        <w:lastRenderedPageBreak/>
+        <w:softHyphen/>
+      </w:r>
       <w:r>
         <w:t xml:space="preserve">Design Process &amp; Methodology </w:t>
       </w:r>
     </w:p>
     <w:p>
       <w:pPr>
-        <w:spacing w:line="480" w:lineRule="auto"/>
-      </w:pPr>
-      <w:r>
-        <w:tab/>
-        <w:t xml:space="preserve">The goal of this design project was to demonstrate understanding of VHDL and FPGA systems through the working design </w:t>
+        <w:spacing w:line="240" w:lineRule="auto"/>
+      </w:pPr>
+      <w:r>
+        <w:tab/>
+        <w:t xml:space="preserve">The goal of this design project was to demonstrate understanding of VHDL and </w:t>
+      </w:r>
+      <w:r>
+        <w:t>FPGA systems through the</w:t>
+      </w:r>
+      <w:r>
+        <w:t xml:space="preserve"> design </w:t>
       </w:r>
       <w:r>
         <w:t xml:space="preserve">and implementation of a </w:t>
@@ -34,19 +426,11 @@
     </w:p>
     <w:p>
       <w:pPr>
-        <w:spacing w:line="480" w:lineRule="auto"/>
+        <w:spacing w:line="240" w:lineRule="auto"/>
         <w:ind w:firstLine="720"/>
       </w:pPr>
       <w:r>
-        <w:t>Our team started by building out the necessary bottom-level modules we needed. Then we worked from the top-down to build our Tank game process hierarchy. We tested and synthesized the game in incremental steps along with version control through .</w:t>
-      </w:r>
-      <w:proofErr w:type="spellStart"/>
-      <w:r>
-        <w:t>Git</w:t>
-      </w:r>
-      <w:proofErr w:type="spellEnd"/>
-      <w:r>
-        <w:t xml:space="preserve"> to ensure that our workflow and p</w:t>
+        <w:t>Our team started by building out the necessary bottom-level modules we needed. Then we worked from the top-down to build our Tank game process hierarchy. We tested and synthesized the game in incremental steps along with version control through .Git to ensure that our workflow and p</w:t>
       </w:r>
       <w:r>
         <w:t>rogression was stable and clean.</w:t>
@@ -54,22 +438,25 @@
     </w:p>
     <w:p>
       <w:pPr>
-        <w:spacing w:line="480" w:lineRule="auto"/>
+        <w:spacing w:line="240" w:lineRule="auto"/>
         <w:ind w:firstLine="720"/>
       </w:pPr>
       <w:r>
         <w:t>We first focused on core functionality like tank movement and collision detection before implementing peripheral improvements like a score tracker and victory screen.</w:t>
       </w:r>
-    </w:p>
-    <w:p>
-      <w:pPr>
-        <w:spacing w:line="480" w:lineRule="auto"/>
+      <w:r>
+        <w:t xml:space="preserve"> Our goal was to use modularity throughout the project and make scaling up as easy as possible by exploiting loops and generics.</w:t>
+      </w:r>
+    </w:p>
+    <w:p>
+      <w:pPr>
+        <w:spacing w:line="240" w:lineRule="auto"/>
         <w:ind w:firstLine="720"/>
       </w:pPr>
     </w:p>
     <w:p>
       <w:pPr>
-        <w:spacing w:line="480" w:lineRule="auto"/>
+        <w:spacing w:line="240" w:lineRule="auto"/>
       </w:pPr>
       <w:r>
         <w:t>The requirements for the tank game were as follows:</w:t>
@@ -82,7 +469,7 @@
           <w:ilvl w:val="0"/>
           <w:numId w:val="3"/>
         </w:numPr>
-        <w:spacing w:line="480" w:lineRule="auto"/>
+        <w:spacing w:line="240" w:lineRule="auto"/>
       </w:pPr>
       <w:r>
         <w:t>Draw two tanks of different colors that face each other on the VGA screen</w:t>
@@ -95,7 +482,7 @@
           <w:ilvl w:val="0"/>
           <w:numId w:val="3"/>
         </w:numPr>
-        <w:spacing w:line="480" w:lineRule="auto"/>
+        <w:spacing w:line="240" w:lineRule="auto"/>
       </w:pPr>
       <w:r>
         <w:t>Tanks should continuously move in only the x-axis with 3 different user-controlled speed settings.</w:t>
@@ -108,7 +495,7 @@
           <w:ilvl w:val="0"/>
           <w:numId w:val="3"/>
         </w:numPr>
-        <w:spacing w:line="480" w:lineRule="auto"/>
+        <w:spacing w:line="240" w:lineRule="auto"/>
       </w:pPr>
       <w:r>
         <w:t xml:space="preserve">Tanks can fire one bullet at a time that scores them 1 point if it hits the enemy tank. </w:t>
@@ -121,7 +508,7 @@
           <w:ilvl w:val="0"/>
           <w:numId w:val="3"/>
         </w:numPr>
-        <w:spacing w:line="480" w:lineRule="auto"/>
+        <w:spacing w:line="240" w:lineRule="auto"/>
       </w:pPr>
       <w:r>
         <w:t>The LED screen should track the player scores.</w:t>
@@ -134,7 +521,7 @@
           <w:ilvl w:val="0"/>
           <w:numId w:val="3"/>
         </w:numPr>
-        <w:spacing w:line="480" w:lineRule="auto"/>
+        <w:spacing w:line="240" w:lineRule="auto"/>
       </w:pPr>
       <w:r>
         <w:t>When a player scores 3 points a victory message should be set on the LCD screen while only the winners tank displays.</w:t>
@@ -147,7 +534,7 @@
           <w:ilvl w:val="0"/>
           <w:numId w:val="3"/>
         </w:numPr>
-        <w:spacing w:line="480" w:lineRule="auto"/>
+        <w:spacing w:line="240" w:lineRule="auto"/>
       </w:pPr>
       <w:r>
         <w:t>There should be a global reset to the game.</w:t>
@@ -156,19 +543,18 @@
     <w:p>
       <w:pPr>
         <w:pStyle w:val="Heading1"/>
-        <w:spacing w:line="480" w:lineRule="auto"/>
-      </w:pPr>
-      <w:r>
-        <w:lastRenderedPageBreak/>
+        <w:spacing w:line="240" w:lineRule="auto"/>
+      </w:pPr>
+      <w:r>
         <w:t>System Architecture and Components/Processes</w:t>
       </w:r>
     </w:p>
     <w:p>
       <w:pPr>
-        <w:spacing w:line="480" w:lineRule="auto"/>
-      </w:pPr>
-      <w:r>
-        <w:t>Original Files</w:t>
+        <w:spacing w:line="240" w:lineRule="auto"/>
+      </w:pPr>
+      <w:r>
+        <w:t>Team Files</w:t>
       </w:r>
     </w:p>
     <w:p>
@@ -178,19 +564,17 @@
           <w:ilvl w:val="0"/>
           <w:numId w:val="1"/>
         </w:numPr>
-        <w:spacing w:line="480" w:lineRule="auto"/>
+        <w:spacing w:line="240" w:lineRule="auto"/>
         <w:rPr>
           <w:b/>
         </w:rPr>
       </w:pPr>
-      <w:proofErr w:type="spellStart"/>
       <w:r>
         <w:rPr>
           <w:b/>
         </w:rPr>
         <w:t>Bullet_hit</w:t>
       </w:r>
-      <w:proofErr w:type="spellEnd"/>
     </w:p>
     <w:p>
       <w:pPr>
@@ -199,7 +583,7 @@
           <w:ilvl w:val="1"/>
           <w:numId w:val="1"/>
         </w:numPr>
-        <w:spacing w:line="480" w:lineRule="auto"/>
+        <w:spacing w:line="240" w:lineRule="auto"/>
         <w:rPr>
           <w:b/>
         </w:rPr>
@@ -215,19 +599,17 @@
           <w:ilvl w:val="0"/>
           <w:numId w:val="1"/>
         </w:numPr>
-        <w:spacing w:line="480" w:lineRule="auto"/>
+        <w:spacing w:line="240" w:lineRule="auto"/>
         <w:rPr>
           <w:b/>
         </w:rPr>
       </w:pPr>
-      <w:proofErr w:type="spellStart"/>
       <w:r>
         <w:rPr>
           <w:b/>
         </w:rPr>
         <w:t>Bullet_position</w:t>
       </w:r>
-      <w:proofErr w:type="spellEnd"/>
     </w:p>
     <w:p>
       <w:pPr>
@@ -236,7 +618,7 @@
           <w:ilvl w:val="1"/>
           <w:numId w:val="1"/>
         </w:numPr>
-        <w:spacing w:line="480" w:lineRule="auto"/>
+        <w:spacing w:line="240" w:lineRule="auto"/>
         <w:rPr>
           <w:b/>
         </w:rPr>
@@ -252,16 +634,14 @@
           <w:ilvl w:val="0"/>
           <w:numId w:val="1"/>
         </w:numPr>
-        <w:spacing w:line="480" w:lineRule="auto"/>
-      </w:pPr>
-      <w:proofErr w:type="spellStart"/>
+        <w:spacing w:line="240" w:lineRule="auto"/>
+      </w:pPr>
       <w:r>
         <w:rPr>
           <w:b/>
         </w:rPr>
         <w:t>Collision_detector</w:t>
       </w:r>
-      <w:proofErr w:type="spellEnd"/>
     </w:p>
     <w:p>
       <w:pPr>
@@ -270,7 +650,7 @@
           <w:ilvl w:val="1"/>
           <w:numId w:val="1"/>
         </w:numPr>
-        <w:spacing w:line="480" w:lineRule="auto"/>
+        <w:spacing w:line="240" w:lineRule="auto"/>
       </w:pPr>
       <w:r>
         <w:t>Takes in two bounding box objects and determines if they have a collision</w:t>
@@ -283,19 +663,17 @@
           <w:ilvl w:val="0"/>
           <w:numId w:val="1"/>
         </w:numPr>
-        <w:spacing w:line="480" w:lineRule="auto"/>
+        <w:spacing w:line="240" w:lineRule="auto"/>
         <w:rPr>
           <w:b/>
         </w:rPr>
       </w:pPr>
-      <w:proofErr w:type="spellStart"/>
       <w:r>
         <w:rPr>
           <w:b/>
         </w:rPr>
         <w:t>integer_register</w:t>
       </w:r>
-      <w:proofErr w:type="spellEnd"/>
     </w:p>
     <w:p>
       <w:pPr>
@@ -304,7 +682,7 @@
           <w:ilvl w:val="1"/>
           <w:numId w:val="1"/>
         </w:numPr>
-        <w:spacing w:line="480" w:lineRule="auto"/>
+        <w:spacing w:line="240" w:lineRule="auto"/>
         <w:rPr>
           <w:b/>
         </w:rPr>
@@ -320,19 +698,17 @@
           <w:ilvl w:val="0"/>
           <w:numId w:val="1"/>
         </w:numPr>
-        <w:spacing w:line="480" w:lineRule="auto"/>
+        <w:spacing w:line="240" w:lineRule="auto"/>
         <w:rPr>
           <w:b/>
         </w:rPr>
       </w:pPr>
-      <w:proofErr w:type="spellStart"/>
       <w:r>
         <w:rPr>
           <w:b/>
         </w:rPr>
         <w:t>tank_clock</w:t>
       </w:r>
-      <w:proofErr w:type="spellEnd"/>
     </w:p>
     <w:p>
       <w:pPr>
@@ -341,21 +717,13 @@
           <w:ilvl w:val="1"/>
           <w:numId w:val="1"/>
         </w:numPr>
-        <w:spacing w:line="480" w:lineRule="auto"/>
+        <w:spacing w:line="240" w:lineRule="auto"/>
         <w:rPr>
           <w:b/>
         </w:rPr>
       </w:pPr>
       <w:r>
-        <w:t xml:space="preserve">the clock divider process that uses an accumulator to slow down the drawing of the </w:t>
-      </w:r>
-      <w:proofErr w:type="spellStart"/>
-      <w:r>
-        <w:t>tank_game</w:t>
-      </w:r>
-      <w:proofErr w:type="spellEnd"/>
-      <w:r>
-        <w:t xml:space="preserve"> to a speed that ensures optimal game feedback and responsiveness relative to human speeds.</w:t>
+        <w:t>the clock divider process that uses an accumulator to slow down the drawing of the tank_game to a speed that ensures optimal game feedback and responsiveness relative to human speeds.</w:t>
       </w:r>
     </w:p>
     <w:p>
@@ -365,19 +733,17 @@
           <w:ilvl w:val="0"/>
           <w:numId w:val="1"/>
         </w:numPr>
-        <w:spacing w:line="480" w:lineRule="auto"/>
+        <w:spacing w:line="240" w:lineRule="auto"/>
         <w:rPr>
           <w:b/>
         </w:rPr>
       </w:pPr>
-      <w:proofErr w:type="spellStart"/>
       <w:r>
         <w:rPr>
           <w:b/>
         </w:rPr>
         <w:t>tank_game</w:t>
       </w:r>
-      <w:proofErr w:type="spellEnd"/>
     </w:p>
     <w:p>
       <w:pPr>
@@ -386,7 +752,7 @@
           <w:ilvl w:val="1"/>
           <w:numId w:val="1"/>
         </w:numPr>
-        <w:spacing w:line="480" w:lineRule="auto"/>
+        <w:spacing w:line="240" w:lineRule="auto"/>
         <w:rPr>
           <w:b/>
         </w:rPr>
@@ -402,19 +768,17 @@
           <w:ilvl w:val="0"/>
           <w:numId w:val="1"/>
         </w:numPr>
-        <w:spacing w:line="480" w:lineRule="auto"/>
+        <w:spacing w:line="240" w:lineRule="auto"/>
         <w:rPr>
           <w:b/>
         </w:rPr>
       </w:pPr>
-      <w:proofErr w:type="spellStart"/>
       <w:r>
         <w:rPr>
           <w:b/>
         </w:rPr>
         <w:t>top_tank</w:t>
       </w:r>
-      <w:proofErr w:type="spellEnd"/>
     </w:p>
     <w:p>
       <w:pPr>
@@ -423,21 +787,14 @@
           <w:ilvl w:val="1"/>
           <w:numId w:val="1"/>
         </w:numPr>
-        <w:spacing w:line="480" w:lineRule="auto"/>
+        <w:spacing w:line="240" w:lineRule="auto"/>
         <w:rPr>
           <w:b/>
         </w:rPr>
       </w:pPr>
       <w:r>
-        <w:t xml:space="preserve">uses a speed variable to update the </w:t>
-      </w:r>
-      <w:proofErr w:type="spellStart"/>
-      <w:r>
-        <w:t>x_position</w:t>
-      </w:r>
-      <w:proofErr w:type="spellEnd"/>
-      <w:r>
-        <w:t xml:space="preserve"> of a tank relative to an input position</w:t>
+        <w:lastRenderedPageBreak/>
+        <w:t>uses a speed variable to update the x_position of a tank relative to an input position</w:t>
       </w:r>
     </w:p>
     <w:p>
@@ -447,19 +804,17 @@
           <w:ilvl w:val="0"/>
           <w:numId w:val="1"/>
         </w:numPr>
-        <w:spacing w:line="480" w:lineRule="auto"/>
+        <w:spacing w:line="240" w:lineRule="auto"/>
         <w:rPr>
           <w:b/>
         </w:rPr>
       </w:pPr>
-      <w:proofErr w:type="spellStart"/>
       <w:r>
         <w:rPr>
           <w:b/>
         </w:rPr>
         <w:t>VGA_top_level</w:t>
       </w:r>
-      <w:proofErr w:type="spellEnd"/>
     </w:p>
     <w:p>
       <w:pPr>
@@ -468,37 +823,13 @@
           <w:ilvl w:val="1"/>
           <w:numId w:val="1"/>
         </w:numPr>
-        <w:spacing w:line="480" w:lineRule="auto"/>
+        <w:spacing w:line="240" w:lineRule="auto"/>
         <w:rPr>
           <w:b/>
         </w:rPr>
       </w:pPr>
       <w:r>
-        <w:t xml:space="preserve">Contains </w:t>
-      </w:r>
-      <w:proofErr w:type="spellStart"/>
-      <w:r>
-        <w:t>top_level</w:t>
-      </w:r>
-      <w:proofErr w:type="spellEnd"/>
-      <w:r>
-        <w:t xml:space="preserve"> logic for VGA processes</w:t>
-      </w:r>
-    </w:p>
-    <w:p>
-      <w:pPr>
-        <w:spacing w:line="480" w:lineRule="auto"/>
-        <w:ind w:firstLine="360"/>
-      </w:pPr>
-    </w:p>
-    <w:p>
-      <w:pPr>
-        <w:spacing w:line="480" w:lineRule="auto"/>
-        <w:ind w:firstLine="360"/>
-      </w:pPr>
-      <w:r>
-        <w:lastRenderedPageBreak/>
-        <w:t>Given Files:</w:t>
+        <w:t>Contains top_level logic for VGA processes</w:t>
       </w:r>
     </w:p>
     <w:p>
@@ -508,19 +839,23 @@
           <w:ilvl w:val="0"/>
           <w:numId w:val="1"/>
         </w:numPr>
-        <w:spacing w:line="480" w:lineRule="auto"/>
+        <w:spacing w:line="240" w:lineRule="auto"/>
         <w:rPr>
           <w:b/>
         </w:rPr>
       </w:pPr>
-      <w:proofErr w:type="spellStart"/>
       <w:r>
         <w:rPr>
           <w:b/>
         </w:rPr>
-        <w:t>colorROM</w:t>
-      </w:r>
-      <w:proofErr w:type="spellEnd"/>
+        <w:t>Coordinate_register</w:t>
+      </w:r>
+      <w:r>
+        <w:rPr>
+          <w:b/>
+        </w:rPr>
+        <w:softHyphen/>
+      </w:r>
     </w:p>
     <w:p>
       <w:pPr>
@@ -529,10 +864,21 @@
           <w:ilvl w:val="1"/>
           <w:numId w:val="1"/>
         </w:numPr>
-        <w:spacing w:line="480" w:lineRule="auto"/>
-      </w:pPr>
-      <w:r>
-        <w:t>read-only memory for Colors</w:t>
+        <w:spacing w:line="240" w:lineRule="auto"/>
+        <w:rPr>
+          <w:b/>
+        </w:rPr>
+      </w:pPr>
+      <w:r>
+        <w:t>a register for our user-declared coordinate type, a tuple for (x,y)</w:t>
+      </w:r>
+    </w:p>
+    <w:p>
+      <w:pPr>
+        <w:spacing w:line="240" w:lineRule="auto"/>
+      </w:pPr>
+      <w:r>
+        <w:t>Given Files:</w:t>
       </w:r>
     </w:p>
     <w:p>
@@ -542,7 +888,7 @@
           <w:ilvl w:val="0"/>
           <w:numId w:val="1"/>
         </w:numPr>
-        <w:spacing w:line="480" w:lineRule="auto"/>
+        <w:spacing w:line="240" w:lineRule="auto"/>
         <w:rPr>
           <w:b/>
         </w:rPr>
@@ -551,7 +897,7 @@
         <w:rPr>
           <w:b/>
         </w:rPr>
-        <w:t>de2lcd</w:t>
+        <w:t>colorROM</w:t>
       </w:r>
     </w:p>
     <w:p>
@@ -561,18 +907,10 @@
           <w:ilvl w:val="1"/>
           <w:numId w:val="1"/>
         </w:numPr>
-        <w:spacing w:line="480" w:lineRule="auto"/>
-      </w:pPr>
-      <w:r>
-        <w:t xml:space="preserve">decimal to </w:t>
-      </w:r>
-      <w:proofErr w:type="spellStart"/>
-      <w:r>
-        <w:t>lcd</w:t>
-      </w:r>
-      <w:proofErr w:type="spellEnd"/>
-      <w:r>
-        <w:t xml:space="preserve"> screen</w:t>
+        <w:spacing w:line="240" w:lineRule="auto"/>
+      </w:pPr>
+      <w:r>
+        <w:t>read-only memory for Colors</w:t>
       </w:r>
     </w:p>
     <w:p>
@@ -582,7 +920,7 @@
           <w:ilvl w:val="0"/>
           <w:numId w:val="1"/>
         </w:numPr>
-        <w:spacing w:line="480" w:lineRule="auto"/>
+        <w:spacing w:line="240" w:lineRule="auto"/>
         <w:rPr>
           <w:b/>
         </w:rPr>
@@ -591,7 +929,7 @@
         <w:rPr>
           <w:b/>
         </w:rPr>
-        <w:t>Keyboard</w:t>
+        <w:t>de2lcd</w:t>
       </w:r>
     </w:p>
     <w:p>
@@ -601,10 +939,13 @@
           <w:ilvl w:val="1"/>
           <w:numId w:val="1"/>
         </w:numPr>
-        <w:spacing w:line="480" w:lineRule="auto"/>
-      </w:pPr>
-      <w:r>
-        <w:t>Take in keyboard inputs</w:t>
+        <w:spacing w:line="240" w:lineRule="auto"/>
+      </w:pPr>
+      <w:r>
+        <w:t>decimal to lcd</w:t>
+      </w:r>
+      <w:r>
+        <w:t xml:space="preserve"> screen</w:t>
       </w:r>
     </w:p>
     <w:p>
@@ -614,19 +955,17 @@
           <w:ilvl w:val="0"/>
           <w:numId w:val="1"/>
         </w:numPr>
-        <w:spacing w:line="480" w:lineRule="auto"/>
+        <w:spacing w:line="240" w:lineRule="auto"/>
         <w:rPr>
           <w:b/>
         </w:rPr>
       </w:pPr>
-      <w:proofErr w:type="spellStart"/>
       <w:r>
         <w:rPr>
           <w:b/>
         </w:rPr>
-        <w:t>Leddcd</w:t>
-      </w:r>
-      <w:proofErr w:type="spellEnd"/>
+        <w:t>Keyboard</w:t>
+      </w:r>
     </w:p>
     <w:p>
       <w:pPr>
@@ -635,13 +974,10 @@
           <w:ilvl w:val="1"/>
           <w:numId w:val="1"/>
         </w:numPr>
-        <w:spacing w:line="480" w:lineRule="auto"/>
-      </w:pPr>
-      <w:r>
-        <w:t>Pass text to the board LED screen</w:t>
-      </w:r>
-      <w:r>
-        <w:t xml:space="preserve"> and draw on 7-segment display</w:t>
+        <w:spacing w:line="240" w:lineRule="auto"/>
+      </w:pPr>
+      <w:r>
+        <w:t>Take in keyboard inputs</w:t>
       </w:r>
     </w:p>
     <w:p>
@@ -651,19 +987,17 @@
           <w:ilvl w:val="0"/>
           <w:numId w:val="1"/>
         </w:numPr>
-        <w:spacing w:line="480" w:lineRule="auto"/>
+        <w:spacing w:line="240" w:lineRule="auto"/>
         <w:rPr>
           <w:b/>
         </w:rPr>
       </w:pPr>
-      <w:proofErr w:type="spellStart"/>
       <w:r>
         <w:rPr>
           <w:b/>
         </w:rPr>
-        <w:t>Oneshot</w:t>
-      </w:r>
-      <w:proofErr w:type="spellEnd"/>
+        <w:t>Leddcd</w:t>
+      </w:r>
     </w:p>
     <w:p>
       <w:pPr>
@@ -672,10 +1006,13 @@
           <w:ilvl w:val="1"/>
           <w:numId w:val="1"/>
         </w:numPr>
-        <w:spacing w:line="480" w:lineRule="auto"/>
-      </w:pPr>
-      <w:r>
-        <w:t>Ensures only one bullet fires at a time</w:t>
+        <w:spacing w:line="240" w:lineRule="auto"/>
+      </w:pPr>
+      <w:r>
+        <w:t>Pass text to the board LED screen</w:t>
+      </w:r>
+      <w:r>
+        <w:t xml:space="preserve"> and draw on 7-segment display</w:t>
       </w:r>
     </w:p>
     <w:p>
@@ -685,19 +1022,17 @@
           <w:ilvl w:val="0"/>
           <w:numId w:val="1"/>
         </w:numPr>
-        <w:spacing w:line="480" w:lineRule="auto"/>
+        <w:spacing w:line="240" w:lineRule="auto"/>
         <w:rPr>
           <w:b/>
         </w:rPr>
       </w:pPr>
-      <w:proofErr w:type="spellStart"/>
       <w:r>
         <w:rPr>
           <w:b/>
         </w:rPr>
-        <w:t>pixelGenerator</w:t>
-      </w:r>
-      <w:proofErr w:type="spellEnd"/>
+        <w:t>Oneshot</w:t>
+      </w:r>
     </w:p>
     <w:p>
       <w:pPr>
@@ -706,10 +1041,10 @@
           <w:ilvl w:val="1"/>
           <w:numId w:val="1"/>
         </w:numPr>
-        <w:spacing w:line="480" w:lineRule="auto"/>
-      </w:pPr>
-      <w:r>
-        <w:t>Logic that draws all objects on the screen</w:t>
+        <w:spacing w:line="240" w:lineRule="auto"/>
+      </w:pPr>
+      <w:r>
+        <w:t>Ensures only one bullet fires at a time</w:t>
       </w:r>
     </w:p>
     <w:p>
@@ -719,13 +1054,16 @@
           <w:ilvl w:val="0"/>
           <w:numId w:val="1"/>
         </w:numPr>
-        <w:spacing w:line="480" w:lineRule="auto"/>
-      </w:pPr>
-      <w:r>
+        <w:spacing w:line="240" w:lineRule="auto"/>
         <w:rPr>
           <w:b/>
         </w:rPr>
-        <w:t>ps2</w:t>
+      </w:pPr>
+      <w:r>
+        <w:rPr>
+          <w:b/>
+        </w:rPr>
+        <w:t>pixelGenerator</w:t>
       </w:r>
     </w:p>
     <w:p>
@@ -735,10 +1073,10 @@
           <w:ilvl w:val="1"/>
           <w:numId w:val="1"/>
         </w:numPr>
-        <w:spacing w:line="480" w:lineRule="auto"/>
-      </w:pPr>
-      <w:r>
-        <w:t>handle input from keyboard</w:t>
+        <w:spacing w:line="240" w:lineRule="auto"/>
+      </w:pPr>
+      <w:r>
+        <w:t>Logic that draws all objects on the screen</w:t>
       </w:r>
     </w:p>
     <w:p>
@@ -748,25 +1086,14 @@
           <w:ilvl w:val="0"/>
           <w:numId w:val="1"/>
         </w:numPr>
-        <w:spacing w:line="480" w:lineRule="auto"/>
-      </w:pPr>
-      <w:proofErr w:type="spellStart"/>
+        <w:spacing w:line="240" w:lineRule="auto"/>
+      </w:pPr>
       <w:r>
         <w:rPr>
           <w:b/>
         </w:rPr>
-        <w:t>vga</w:t>
-      </w:r>
-      <w:r>
-        <w:t>_</w:t>
-      </w:r>
-      <w:r>
-        <w:rPr>
-          <w:b/>
-        </w:rPr>
-        <w:t>sync</w:t>
-      </w:r>
-      <w:proofErr w:type="spellEnd"/>
+        <w:t>ps2</w:t>
+      </w:r>
     </w:p>
     <w:p>
       <w:pPr>
@@ -775,7 +1102,45 @@
           <w:ilvl w:val="1"/>
           <w:numId w:val="1"/>
         </w:numPr>
-        <w:spacing w:line="480" w:lineRule="auto"/>
+        <w:spacing w:line="240" w:lineRule="auto"/>
+      </w:pPr>
+      <w:r>
+        <w:t>handle input from keyboard</w:t>
+      </w:r>
+    </w:p>
+    <w:p>
+      <w:pPr>
+        <w:pStyle w:val="ListParagraph"/>
+        <w:numPr>
+          <w:ilvl w:val="0"/>
+          <w:numId w:val="1"/>
+        </w:numPr>
+        <w:spacing w:line="240" w:lineRule="auto"/>
+      </w:pPr>
+      <w:r>
+        <w:rPr>
+          <w:b/>
+        </w:rPr>
+        <w:t>vga</w:t>
+      </w:r>
+      <w:r>
+        <w:t>_</w:t>
+      </w:r>
+      <w:r>
+        <w:rPr>
+          <w:b/>
+        </w:rPr>
+        <w:t>sync</w:t>
+      </w:r>
+    </w:p>
+    <w:p>
+      <w:pPr>
+        <w:pStyle w:val="ListParagraph"/>
+        <w:numPr>
+          <w:ilvl w:val="1"/>
+          <w:numId w:val="1"/>
+        </w:numPr>
+        <w:spacing w:line="240" w:lineRule="auto"/>
       </w:pPr>
       <w:r>
         <w:t>control the refresh frequency of the VGA to the display</w:t>
@@ -783,15 +1148,105 @@
     </w:p>
     <w:p>
       <w:pPr>
-        <w:spacing w:line="480" w:lineRule="auto"/>
+        <w:spacing w:line="240" w:lineRule="auto"/>
+      </w:pPr>
+    </w:p>
+    <w:p>
+      <w:pPr>
+        <w:spacing w:line="240" w:lineRule="auto"/>
+      </w:pPr>
+      <w:r>
+        <w:t>Design Choices:</w:t>
+      </w:r>
+    </w:p>
+    <w:p>
+      <w:pPr>
+        <w:spacing w:line="240" w:lineRule="auto"/>
+      </w:pPr>
+      <w:r>
+        <w:tab/>
+        <w:t>We chose to implement a number of design choices or optimizations into our design. They are as following</w:t>
+      </w:r>
+    </w:p>
+    <w:p>
+      <w:pPr>
+        <w:pStyle w:val="ListParagraph"/>
+        <w:numPr>
+          <w:ilvl w:val="0"/>
+          <w:numId w:val="4"/>
+        </w:numPr>
+        <w:spacing w:line="240" w:lineRule="auto"/>
+      </w:pPr>
+      <w:r>
+        <w:t>Clock Divider</w:t>
+      </w:r>
+    </w:p>
+    <w:p>
+      <w:pPr>
+        <w:pStyle w:val="ListParagraph"/>
+        <w:numPr>
+          <w:ilvl w:val="1"/>
+          <w:numId w:val="4"/>
+        </w:numPr>
+        <w:spacing w:line="240" w:lineRule="auto"/>
+      </w:pPr>
+      <w:r>
+        <w:t>Because the base clock would refresh the screen too fast for a human player to play properly we utilized a clock divider that sends a “Draw Ready” signal to our system on a multiple of the clock to effectively slow it down while still maintaining computational throughput.</w:t>
+      </w:r>
+    </w:p>
+    <w:p>
+      <w:pPr>
+        <w:pStyle w:val="ListParagraph"/>
+        <w:numPr>
+          <w:ilvl w:val="0"/>
+          <w:numId w:val="4"/>
+        </w:numPr>
+        <w:spacing w:line="240" w:lineRule="auto"/>
+      </w:pPr>
+      <w:r>
+        <w:t>Augmented Keyboard I/O</w:t>
+      </w:r>
+    </w:p>
+    <w:p>
+      <w:pPr>
+        <w:pStyle w:val="ListParagraph"/>
+        <w:numPr>
+          <w:ilvl w:val="1"/>
+          <w:numId w:val="4"/>
+        </w:numPr>
+        <w:spacing w:line="240" w:lineRule="auto"/>
+      </w:pPr>
+      <w:r>
+        <w:t>We noticed that the given hist_signal implementation of the keyboard I/O module introuduced an element of Asynchronous blocking into our project. We decided to eliminate the scan for F0_KEY on Key_UP and instead just scanned for the KEY_DOWN code while implementing a key_blocker that prevents a user from just holding a key to send multiple controls. A key will only activate once per press now with no blocking.</w:t>
+      </w:r>
+    </w:p>
+    <w:p>
+      <w:pPr>
+        <w:spacing w:line="240" w:lineRule="auto"/>
+      </w:pPr>
+      <w:r>
+        <w:tab/>
+      </w:r>
+    </w:p>
+    <w:p>
+      <w:pPr>
+        <w:spacing w:line="240" w:lineRule="auto"/>
+        <w:ind w:left="1080"/>
+      </w:pPr>
+    </w:p>
+    <w:p>
+      <w:pPr>
+        <w:spacing w:line="240" w:lineRule="auto"/>
+        <w:ind w:left="1080"/>
       </w:pPr>
     </w:p>
     <w:p>
       <w:pPr>
         <w:pStyle w:val="Heading1"/>
-        <w:spacing w:line="480" w:lineRule="auto"/>
-      </w:pPr>
-      <w:r>
+        <w:spacing w:line="240" w:lineRule="auto"/>
+      </w:pPr>
+      <w:r>
+        <w:lastRenderedPageBreak/>
         <w:t>Board Implementation and Peripherals</w:t>
       </w:r>
     </w:p>
@@ -802,7 +1257,7 @@
           <w:ilvl w:val="0"/>
           <w:numId w:val="2"/>
         </w:numPr>
-        <w:spacing w:line="480" w:lineRule="auto"/>
+        <w:spacing w:line="240" w:lineRule="auto"/>
       </w:pPr>
       <w:r>
         <w:t>Alt</w:t>
@@ -818,64 +1273,30 @@
           <w:ilvl w:val="1"/>
           <w:numId w:val="2"/>
         </w:numPr>
-        <w:spacing w:line="480" w:lineRule="auto"/>
-      </w:pPr>
-      <w:r>
-        <w:t xml:space="preserve">A development and educational board equipped with 114,480 Logic elements (LE), up to 3.9 </w:t>
-      </w:r>
-      <w:proofErr w:type="spellStart"/>
-      <w:r>
-        <w:t>Mbits</w:t>
-      </w:r>
-      <w:proofErr w:type="spellEnd"/>
-      <w:r>
-        <w:t xml:space="preserve"> of RAM and 266 multipliers.</w:t>
+        <w:spacing w:line="240" w:lineRule="auto"/>
+      </w:pPr>
+      <w:r>
+        <w:t>A development and educational board equipped with 114,480 Logic elements (LE), up to 3.9 Mbits of RAM and 266 multipliers.</w:t>
       </w:r>
     </w:p>
     <w:p>
       <w:pPr>
         <w:pStyle w:val="ListParagraph"/>
         <w:numPr>
-          <w:ilvl w:val="0"/>
+          <w:ilvl w:val="1"/>
           <w:numId w:val="2"/>
         </w:numPr>
-        <w:spacing w:line="480" w:lineRule="auto"/>
-      </w:pPr>
-      <w:r>
-        <w:lastRenderedPageBreak/>
-        <w:t>LCD Screen</w:t>
-      </w:r>
-    </w:p>
-    <w:p>
-      <w:pPr>
-        <w:pStyle w:val="ListParagraph"/>
-        <w:numPr>
-          <w:ilvl w:val="0"/>
-          <w:numId w:val="2"/>
-        </w:numPr>
-        <w:spacing w:line="480" w:lineRule="auto"/>
-      </w:pPr>
-      <w:r>
-        <w:t>7 Segment LED screen</w:t>
-      </w:r>
-    </w:p>
-    <w:p>
-      <w:pPr>
-        <w:pStyle w:val="ListParagraph"/>
-        <w:numPr>
-          <w:ilvl w:val="0"/>
-          <w:numId w:val="2"/>
-        </w:numPr>
-        <w:spacing w:line="480" w:lineRule="auto"/>
-      </w:pPr>
-      <w:r>
-        <w:t>VGA I/O</w:t>
-      </w:r>
-    </w:p>
+        <w:spacing w:line="240" w:lineRule="auto"/>
+      </w:pPr>
+      <w:r>
+        <w:t>Utilized the VGA I/O, LCD screen, LED 7-segment and DIP switches for this project</w:t>
+      </w:r>
+    </w:p>
+    <w:p/>
     <w:p>
       <w:pPr>
         <w:pStyle w:val="Heading1"/>
-        <w:spacing w:line="480" w:lineRule="auto"/>
+        <w:spacing w:line="240" w:lineRule="auto"/>
       </w:pPr>
       <w:r>
         <w:t>Synthesis Results, including memory, clocks and resource utilization</w:t>
@@ -883,7 +1304,7 @@
     </w:p>
     <w:p>
       <w:pPr>
-        <w:spacing w:line="480" w:lineRule="auto"/>
+        <w:spacing w:line="240" w:lineRule="auto"/>
       </w:pPr>
       <w:r>
         <w:t>Analysis and Synthesis Results</w:t>
@@ -891,7 +1312,8 @@
     </w:p>
     <w:p>
       <w:pPr>
-        <w:spacing w:line="480" w:lineRule="auto"/>
+        <w:spacing w:line="240" w:lineRule="auto"/>
+        <w:jc w:val="center"/>
       </w:pPr>
       <w:r>
         <w:rPr>
@@ -936,7 +1358,22 @@
     </w:p>
     <w:p>
       <w:pPr>
-        <w:spacing w:line="480" w:lineRule="auto"/>
+        <w:spacing w:line="240" w:lineRule="auto"/>
+        <w:jc w:val="center"/>
+      </w:pPr>
+      <w:r>
+        <w:t>Figure 1: Registers, LE’s and Memory utilization</w:t>
+      </w:r>
+    </w:p>
+    <w:p>
+      <w:pPr>
+        <w:spacing w:line="240" w:lineRule="auto"/>
+      </w:pPr>
+    </w:p>
+    <w:p>
+      <w:pPr>
+        <w:spacing w:line="240" w:lineRule="auto"/>
+        <w:jc w:val="center"/>
       </w:pPr>
       <w:r>
         <w:rPr>
@@ -981,21 +1418,57 @@
     </w:p>
     <w:p>
       <w:pPr>
-        <w:spacing w:line="480" w:lineRule="auto"/>
-      </w:pPr>
-      <w:r>
+        <w:spacing w:line="240" w:lineRule="auto"/>
+        <w:jc w:val="center"/>
+      </w:pPr>
+      <w:r>
+        <w:t>Figure 2: Timing Analysis – Clock List</w:t>
+      </w:r>
+    </w:p>
+    <w:p>
+      <w:pPr>
+        <w:spacing w:line="240" w:lineRule="auto"/>
+      </w:pPr>
+    </w:p>
+    <w:p>
+      <w:pPr>
+        <w:spacing w:line="240" w:lineRule="auto"/>
+      </w:pPr>
+    </w:p>
+    <w:p>
+      <w:pPr>
+        <w:spacing w:line="240" w:lineRule="auto"/>
+      </w:pPr>
+    </w:p>
+    <w:p>
+      <w:pPr>
+        <w:spacing w:line="240" w:lineRule="auto"/>
+      </w:pPr>
+    </w:p>
+    <w:p>
+      <w:pPr>
+        <w:spacing w:line="240" w:lineRule="auto"/>
+      </w:pPr>
+    </w:p>
+    <w:p>
+      <w:pPr>
+        <w:spacing w:line="240" w:lineRule="auto"/>
+      </w:pPr>
+      <w:bookmarkStart w:id="0" w:name="_GoBack"/>
+      <w:bookmarkEnd w:id="0"/>
+      <w:r>
+        <w:lastRenderedPageBreak/>
         <w:t>TOP LEVEL RTL</w:t>
       </w:r>
     </w:p>
     <w:p>
       <w:pPr>
-        <w:spacing w:line="480" w:lineRule="auto"/>
+        <w:spacing w:line="240" w:lineRule="auto"/>
       </w:pPr>
       <w:r>
         <w:rPr>
           <w:noProof/>
         </w:rPr>
-        <w:lastRenderedPageBreak/>
         <w:drawing>
           <wp:inline distT="0" distB="0" distL="0" distR="0" wp14:anchorId="56C29DD6" wp14:editId="0C5887A6">
             <wp:extent cx="5943600" cy="2554605"/>
@@ -1035,6 +1508,72 @@
     </w:p>
     <w:p>
       <w:pPr>
+        <w:spacing w:line="240" w:lineRule="auto"/>
+        <w:jc w:val="center"/>
+      </w:pPr>
+      <w:r>
+        <w:t>Figure 3: Top-Level RTL</w:t>
+      </w:r>
+    </w:p>
+    <w:p>
+      <w:pPr>
+        <w:spacing w:line="240" w:lineRule="auto"/>
+      </w:pPr>
+    </w:p>
+    <w:p>
+      <w:pPr>
+        <w:spacing w:line="240" w:lineRule="auto"/>
+      </w:pPr>
+      <w:r>
+        <w:t xml:space="preserve">Conclusion </w:t>
+      </w:r>
+    </w:p>
+    <w:p>
+      <w:pPr>
+        <w:spacing w:line="240" w:lineRule="auto"/>
+      </w:pPr>
+      <w:r>
+        <w:tab/>
+        <w:t>Our final implementation of the game worked and had all required functionalities and gameplay elements. We encountered a variety of difficulties along the way such as</w:t>
+      </w:r>
+      <w:r>
+        <w:t xml:space="preserve"> inferred</w:t>
+      </w:r>
+      <w:r>
+        <w:t xml:space="preserve"> latching, t</w:t>
+      </w:r>
+      <w:r>
+        <w:t>iming conditions and</w:t>
+      </w:r>
+      <w:r>
+        <w:t xml:space="preserve"> asynchronous vs. synchronous</w:t>
+      </w:r>
+      <w:r>
+        <w:t xml:space="preserve"> dependency resolution. </w:t>
+      </w:r>
+      <w:r>
+        <w:t xml:space="preserve">Future optimizations we would like to apply include expanding the tank gameplay to allow different bullet types and also tank rotation. We would like to clean up our synchronous logic to try to reduce the number of logical elements we require for the game calculations. </w:t>
+      </w:r>
+      <w:r>
+        <w:br/>
+      </w:r>
+      <w:r>
+        <w:tab/>
+        <w:t xml:space="preserve">Our architecture became more complicated as the project developed over time and it would be ideal to start a v.2. of this project and rebuild some of the VGA functionality along with Pixel Generator to produce a more streamlined system. Many of our latching issues came about from long chains of conditional logic that could be implemented with safer and faster Case statements. </w:t>
+      </w:r>
+      <w:r>
+        <w:br/>
+      </w:r>
+      <w:r>
+        <w:tab/>
+        <w:t xml:space="preserve">We are definitely  happy with our final product however and are excited to have learned important soft and hard-skills for the technology world and FPGA devices alike. </w:t>
+      </w:r>
+      <w:r>
+        <w:t xml:space="preserve">Although we heavily deviated from our design goals and desire to write clean-optimized code, the reality of development struck and we were forced to use hack-y rough solutions. While the results were still valid we believe it is important to adhere to coding standards whenever as possible, for both code quality and improvement to one’s own coding repertoire. </w:t>
+      </w:r>
+    </w:p>
+    <w:p>
+      <w:pPr>
         <w:spacing w:line="480" w:lineRule="auto"/>
       </w:pPr>
     </w:p>
@@ -1042,62 +1581,2248 @@
       <w:pPr>
         <w:spacing w:line="480" w:lineRule="auto"/>
       </w:pPr>
-      <w:r>
-        <w:t xml:space="preserve">Conclusion </w:t>
-      </w:r>
     </w:p>
     <w:p>
       <w:pPr>
         <w:spacing w:line="480" w:lineRule="auto"/>
       </w:pPr>
-      <w:r>
-        <w:tab/>
-        <w:t>Our final implementation of the game worked and had all required functionalities and gameplay elements. We encountered a variety of difficulties along the way such as latching, timing conditions, asynchronous vs. synchronous processes and other c</w:t>
-      </w:r>
-      <w:r>
-        <w:t>ommon FPGA system problems.</w:t>
-      </w:r>
     </w:p>
     <w:p>
       <w:pPr>
         <w:spacing w:line="480" w:lineRule="auto"/>
       </w:pPr>
-      <w:r>
-        <w:tab/>
-        <w:t xml:space="preserve">Future optimizations we would like to apply include expanding the tank gameplay to allow different bullet types and also tank rotation. We would like to clean up our synchronous logic to try to reduce the number of logical elements we require for the game calculations. </w:t>
-      </w:r>
-      <w:r>
-        <w:br/>
-      </w:r>
-      <w:r>
-        <w:tab/>
-        <w:t xml:space="preserve">Our architecture became more complicated as the project developed over time and it would be ideal to start a v.2. of this project and rebuild some of the VGA functionality along with Pixel Generator to produce a more streamlined system. Many of our latching issues came about from long chains of conditional logic that could be implemented with safer and faster Case statements. </w:t>
-      </w:r>
-      <w:r>
-        <w:br/>
-      </w:r>
-      <w:r>
-        <w:tab/>
-        <w:t xml:space="preserve">We are definitely  happy with our final product however and are excited to have learned important soft and hard-skills for the technology world and FPGA devices alike. </w:t>
-      </w:r>
-      <w:bookmarkStart w:id="0" w:name="_GoBack"/>
-      <w:bookmarkEnd w:id="0"/>
-    </w:p>
-    <w:p>
-      <w:pPr>
-        <w:spacing w:line="480" w:lineRule="auto"/>
-      </w:pPr>
-    </w:p>
-    <w:p>
-      <w:pPr>
-        <w:spacing w:line="480" w:lineRule="auto"/>
-      </w:pPr>
+    </w:p>
+    <w:p>
+      <w:pPr>
+        <w:pStyle w:val="Heading1"/>
+      </w:pPr>
+      <w:r>
+        <w:lastRenderedPageBreak/>
+        <w:t>Appendix A: Package Entity</w:t>
+      </w:r>
+    </w:p>
+    <w:p/>
+    <w:p>
+      <w:pPr>
+        <w:pStyle w:val="NoSpacing"/>
+        <w:rPr>
+          <w:sz w:val="18"/>
+        </w:rPr>
+      </w:pPr>
+      <w:r>
+        <w:rPr>
+          <w:sz w:val="18"/>
+        </w:rPr>
+        <w:t>-- Tank Game Package</w:t>
+      </w:r>
+    </w:p>
+    <w:p>
+      <w:pPr>
+        <w:pStyle w:val="NoSpacing"/>
+        <w:rPr>
+          <w:sz w:val="18"/>
+        </w:rPr>
+      </w:pPr>
+    </w:p>
+    <w:p>
+      <w:pPr>
+        <w:pStyle w:val="NoSpacing"/>
+        <w:rPr>
+          <w:sz w:val="18"/>
+        </w:rPr>
+      </w:pPr>
+      <w:r>
+        <w:rPr>
+          <w:sz w:val="18"/>
+        </w:rPr>
+        <w:t>library IEEE;</w:t>
+      </w:r>
+    </w:p>
+    <w:p>
+      <w:pPr>
+        <w:pStyle w:val="NoSpacing"/>
+        <w:rPr>
+          <w:sz w:val="18"/>
+        </w:rPr>
+      </w:pPr>
+      <w:r>
+        <w:rPr>
+          <w:sz w:val="18"/>
+        </w:rPr>
+        <w:t>use IEEE.std_logic_1164.all;</w:t>
+      </w:r>
+    </w:p>
+    <w:p>
+      <w:pPr>
+        <w:pStyle w:val="NoSpacing"/>
+        <w:rPr>
+          <w:sz w:val="18"/>
+        </w:rPr>
+      </w:pPr>
+    </w:p>
+    <w:p>
+      <w:pPr>
+        <w:pStyle w:val="NoSpacing"/>
+        <w:rPr>
+          <w:sz w:val="18"/>
+        </w:rPr>
+      </w:pPr>
+      <w:r>
+        <w:rPr>
+          <w:sz w:val="18"/>
+        </w:rPr>
+        <w:t>package tank_package is</w:t>
+      </w:r>
+    </w:p>
+    <w:p>
+      <w:pPr>
+        <w:pStyle w:val="NoSpacing"/>
+        <w:rPr>
+          <w:sz w:val="18"/>
+        </w:rPr>
+      </w:pPr>
+      <w:r>
+        <w:rPr>
+          <w:sz w:val="18"/>
+        </w:rPr>
+        <w:tab/>
+        <w:t>constant BULLET_SPEED : integer := 2;</w:t>
+      </w:r>
+    </w:p>
+    <w:p>
+      <w:pPr>
+        <w:pStyle w:val="NoSpacing"/>
+        <w:rPr>
+          <w:sz w:val="18"/>
+        </w:rPr>
+      </w:pPr>
+      <w:r>
+        <w:rPr>
+          <w:sz w:val="18"/>
+        </w:rPr>
+        <w:tab/>
+        <w:t>constant BOUNDING_BOX_CORNERS : natural := 4;</w:t>
+      </w:r>
+    </w:p>
+    <w:p>
+      <w:pPr>
+        <w:pStyle w:val="NoSpacing"/>
+        <w:rPr>
+          <w:sz w:val="18"/>
+        </w:rPr>
+      </w:pPr>
+      <w:r>
+        <w:rPr>
+          <w:sz w:val="18"/>
+        </w:rPr>
+        <w:tab/>
+        <w:t>type bounding_box is array(0 to BOUNDING_BOX_CORNERS - 1) of integer; -- (x_left, x_right, y_top, y_bottom)</w:t>
+      </w:r>
+    </w:p>
+    <w:p>
+      <w:pPr>
+        <w:pStyle w:val="NoSpacing"/>
+        <w:rPr>
+          <w:sz w:val="18"/>
+        </w:rPr>
+      </w:pPr>
+      <w:r>
+        <w:rPr>
+          <w:sz w:val="18"/>
+        </w:rPr>
+        <w:tab/>
+        <w:t>type coordinate is array(0 to 1) of integer; -- (x, y)</w:t>
+      </w:r>
+    </w:p>
+    <w:p>
+      <w:pPr>
+        <w:pStyle w:val="NoSpacing"/>
+        <w:rPr>
+          <w:sz w:val="18"/>
+        </w:rPr>
+      </w:pPr>
+      <w:r>
+        <w:rPr>
+          <w:sz w:val="18"/>
+        </w:rPr>
+        <w:tab/>
+        <w:t>type size is array(0 to 1) of integer; -- (width, height)</w:t>
+      </w:r>
+    </w:p>
+    <w:p>
+      <w:pPr>
+        <w:pStyle w:val="NoSpacing"/>
+        <w:rPr>
+          <w:sz w:val="18"/>
+        </w:rPr>
+      </w:pPr>
+      <w:r>
+        <w:rPr>
+          <w:sz w:val="18"/>
+        </w:rPr>
+        <w:tab/>
+        <w:t>constant TANK_SIZE : size := (120, 100);</w:t>
+      </w:r>
+    </w:p>
+    <w:p>
+      <w:pPr>
+        <w:pStyle w:val="NoSpacing"/>
+        <w:rPr>
+          <w:sz w:val="18"/>
+        </w:rPr>
+      </w:pPr>
+      <w:r>
+        <w:rPr>
+          <w:sz w:val="18"/>
+        </w:rPr>
+        <w:tab/>
+        <w:t>constant BULLET_SIZE : size := (10, 10);</w:t>
+      </w:r>
+    </w:p>
+    <w:p>
+      <w:pPr>
+        <w:pStyle w:val="NoSpacing"/>
+        <w:rPr>
+          <w:sz w:val="18"/>
+        </w:rPr>
+      </w:pPr>
+    </w:p>
+    <w:p>
+      <w:pPr>
+        <w:pStyle w:val="NoSpacing"/>
+        <w:rPr>
+          <w:sz w:val="18"/>
+        </w:rPr>
+      </w:pPr>
+      <w:r>
+        <w:rPr>
+          <w:sz w:val="18"/>
+        </w:rPr>
+        <w:tab/>
+        <w:t>component top_tank is</w:t>
+      </w:r>
+    </w:p>
+    <w:p>
+      <w:pPr>
+        <w:pStyle w:val="NoSpacing"/>
+        <w:rPr>
+          <w:sz w:val="18"/>
+        </w:rPr>
+      </w:pPr>
+      <w:r>
+        <w:rPr>
+          <w:sz w:val="18"/>
+        </w:rPr>
+        <w:tab/>
+      </w:r>
+      <w:r>
+        <w:rPr>
+          <w:sz w:val="18"/>
+        </w:rPr>
+        <w:tab/>
+        <w:t>port(</w:t>
+      </w:r>
+    </w:p>
+    <w:p>
+      <w:pPr>
+        <w:pStyle w:val="NoSpacing"/>
+        <w:rPr>
+          <w:sz w:val="18"/>
+        </w:rPr>
+      </w:pPr>
+      <w:r>
+        <w:rPr>
+          <w:sz w:val="18"/>
+        </w:rPr>
+        <w:tab/>
+      </w:r>
+      <w:r>
+        <w:rPr>
+          <w:sz w:val="18"/>
+        </w:rPr>
+        <w:tab/>
+        <w:t>clk : in std_logic;</w:t>
+      </w:r>
+    </w:p>
+    <w:p>
+      <w:pPr>
+        <w:pStyle w:val="NoSpacing"/>
+        <w:rPr>
+          <w:sz w:val="18"/>
+        </w:rPr>
+      </w:pPr>
+      <w:r>
+        <w:rPr>
+          <w:sz w:val="18"/>
+        </w:rPr>
+        <w:tab/>
+      </w:r>
+      <w:r>
+        <w:rPr>
+          <w:sz w:val="18"/>
+        </w:rPr>
+        <w:tab/>
+        <w:t>rst : in std_logic;</w:t>
+      </w:r>
+    </w:p>
+    <w:p>
+      <w:pPr>
+        <w:pStyle w:val="NoSpacing"/>
+        <w:rPr>
+          <w:sz w:val="18"/>
+        </w:rPr>
+      </w:pPr>
+      <w:r>
+        <w:rPr>
+          <w:sz w:val="18"/>
+        </w:rPr>
+        <w:tab/>
+      </w:r>
+      <w:r>
+        <w:rPr>
+          <w:sz w:val="18"/>
+        </w:rPr>
+        <w:tab/>
+        <w:t>score : in integer;</w:t>
+      </w:r>
+    </w:p>
+    <w:p>
+      <w:pPr>
+        <w:pStyle w:val="NoSpacing"/>
+        <w:rPr>
+          <w:sz w:val="18"/>
+        </w:rPr>
+      </w:pPr>
+      <w:r>
+        <w:rPr>
+          <w:sz w:val="18"/>
+        </w:rPr>
+        <w:tab/>
+      </w:r>
+      <w:r>
+        <w:rPr>
+          <w:sz w:val="18"/>
+        </w:rPr>
+        <w:tab/>
+        <w:t>x_out : out integer);</w:t>
+      </w:r>
+    </w:p>
+    <w:p>
+      <w:pPr>
+        <w:pStyle w:val="NoSpacing"/>
+        <w:rPr>
+          <w:sz w:val="18"/>
+        </w:rPr>
+      </w:pPr>
+      <w:r>
+        <w:rPr>
+          <w:sz w:val="18"/>
+        </w:rPr>
+        <w:tab/>
+        <w:t>end component;</w:t>
+      </w:r>
+    </w:p>
+    <w:p>
+      <w:pPr>
+        <w:pStyle w:val="NoSpacing"/>
+        <w:rPr>
+          <w:sz w:val="18"/>
+        </w:rPr>
+      </w:pPr>
+      <w:r>
+        <w:rPr>
+          <w:sz w:val="18"/>
+        </w:rPr>
+        <w:tab/>
+        <w:t>component ps2 is</w:t>
+      </w:r>
+    </w:p>
+    <w:p>
+      <w:pPr>
+        <w:pStyle w:val="NoSpacing"/>
+        <w:rPr>
+          <w:sz w:val="18"/>
+        </w:rPr>
+      </w:pPr>
+      <w:r>
+        <w:rPr>
+          <w:sz w:val="18"/>
+        </w:rPr>
+        <w:tab/>
+      </w:r>
+      <w:r>
+        <w:rPr>
+          <w:sz w:val="18"/>
+        </w:rPr>
+        <w:tab/>
+        <w:t xml:space="preserve">port( </w:t>
+      </w:r>
+      <w:r>
+        <w:rPr>
+          <w:sz w:val="18"/>
+        </w:rPr>
+        <w:tab/>
+        <w:t>keyboard_clk, keyboard_data, clock_50MHz ,</w:t>
+      </w:r>
+    </w:p>
+    <w:p>
+      <w:pPr>
+        <w:pStyle w:val="NoSpacing"/>
+        <w:rPr>
+          <w:sz w:val="18"/>
+        </w:rPr>
+      </w:pPr>
+      <w:r>
+        <w:rPr>
+          <w:sz w:val="18"/>
+        </w:rPr>
+        <w:tab/>
+      </w:r>
+      <w:r>
+        <w:rPr>
+          <w:sz w:val="18"/>
+        </w:rPr>
+        <w:tab/>
+      </w:r>
+      <w:r>
+        <w:rPr>
+          <w:sz w:val="18"/>
+        </w:rPr>
+        <w:tab/>
+        <w:t>reset : in std_logic;</w:t>
+      </w:r>
+    </w:p>
+    <w:p>
+      <w:pPr>
+        <w:pStyle w:val="NoSpacing"/>
+        <w:rPr>
+          <w:sz w:val="18"/>
+        </w:rPr>
+      </w:pPr>
+      <w:r>
+        <w:rPr>
+          <w:sz w:val="18"/>
+        </w:rPr>
+        <w:tab/>
+      </w:r>
+      <w:r>
+        <w:rPr>
+          <w:sz w:val="18"/>
+        </w:rPr>
+        <w:tab/>
+      </w:r>
+      <w:r>
+        <w:rPr>
+          <w:sz w:val="18"/>
+        </w:rPr>
+        <w:tab/>
+        <w:t>scan_code : out std_logic_vector( 7 downto 0 );</w:t>
+      </w:r>
+    </w:p>
+    <w:p>
+      <w:pPr>
+        <w:pStyle w:val="NoSpacing"/>
+        <w:rPr>
+          <w:sz w:val="18"/>
+        </w:rPr>
+      </w:pPr>
+      <w:r>
+        <w:rPr>
+          <w:sz w:val="18"/>
+        </w:rPr>
+        <w:tab/>
+      </w:r>
+      <w:r>
+        <w:rPr>
+          <w:sz w:val="18"/>
+        </w:rPr>
+        <w:tab/>
+      </w:r>
+      <w:r>
+        <w:rPr>
+          <w:sz w:val="18"/>
+        </w:rPr>
+        <w:tab/>
+        <w:t>scan_readyo : out std_logic;</w:t>
+      </w:r>
+    </w:p>
+    <w:p>
+      <w:pPr>
+        <w:pStyle w:val="NoSpacing"/>
+        <w:rPr>
+          <w:sz w:val="18"/>
+        </w:rPr>
+      </w:pPr>
+      <w:r>
+        <w:rPr>
+          <w:sz w:val="18"/>
+        </w:rPr>
+        <w:tab/>
+      </w:r>
+      <w:r>
+        <w:rPr>
+          <w:sz w:val="18"/>
+        </w:rPr>
+        <w:tab/>
+      </w:r>
+      <w:r>
+        <w:rPr>
+          <w:sz w:val="18"/>
+        </w:rPr>
+        <w:tab/>
+        <w:t>hist3 : out std_logic_vector(7 downto 0);</w:t>
+      </w:r>
+    </w:p>
+    <w:p>
+      <w:pPr>
+        <w:pStyle w:val="NoSpacing"/>
+        <w:rPr>
+          <w:sz w:val="18"/>
+        </w:rPr>
+      </w:pPr>
+      <w:r>
+        <w:rPr>
+          <w:sz w:val="18"/>
+        </w:rPr>
+        <w:tab/>
+      </w:r>
+      <w:r>
+        <w:rPr>
+          <w:sz w:val="18"/>
+        </w:rPr>
+        <w:tab/>
+      </w:r>
+      <w:r>
+        <w:rPr>
+          <w:sz w:val="18"/>
+        </w:rPr>
+        <w:tab/>
+        <w:t>hist2 : out std_logic_vector(7 downto 0);</w:t>
+      </w:r>
+    </w:p>
+    <w:p>
+      <w:pPr>
+        <w:pStyle w:val="NoSpacing"/>
+        <w:rPr>
+          <w:sz w:val="18"/>
+        </w:rPr>
+      </w:pPr>
+      <w:r>
+        <w:rPr>
+          <w:sz w:val="18"/>
+        </w:rPr>
+        <w:tab/>
+      </w:r>
+      <w:r>
+        <w:rPr>
+          <w:sz w:val="18"/>
+        </w:rPr>
+        <w:tab/>
+      </w:r>
+      <w:r>
+        <w:rPr>
+          <w:sz w:val="18"/>
+        </w:rPr>
+        <w:tab/>
+        <w:t>hist1 : out std_logic_vector(7 downto 0);</w:t>
+      </w:r>
+    </w:p>
+    <w:p>
+      <w:pPr>
+        <w:pStyle w:val="NoSpacing"/>
+        <w:rPr>
+          <w:sz w:val="18"/>
+        </w:rPr>
+      </w:pPr>
+      <w:r>
+        <w:rPr>
+          <w:sz w:val="18"/>
+        </w:rPr>
+        <w:tab/>
+      </w:r>
+      <w:r>
+        <w:rPr>
+          <w:sz w:val="18"/>
+        </w:rPr>
+        <w:tab/>
+      </w:r>
+      <w:r>
+        <w:rPr>
+          <w:sz w:val="18"/>
+        </w:rPr>
+        <w:tab/>
+        <w:t>hist0 : out std_logic_vector(7 downto 0)</w:t>
+      </w:r>
+    </w:p>
+    <w:p>
+      <w:pPr>
+        <w:pStyle w:val="NoSpacing"/>
+        <w:rPr>
+          <w:sz w:val="18"/>
+        </w:rPr>
+      </w:pPr>
+      <w:r>
+        <w:rPr>
+          <w:sz w:val="18"/>
+        </w:rPr>
+        <w:tab/>
+      </w:r>
+      <w:r>
+        <w:rPr>
+          <w:sz w:val="18"/>
+        </w:rPr>
+        <w:tab/>
+        <w:t>);</w:t>
+      </w:r>
+    </w:p>
+    <w:p>
+      <w:pPr>
+        <w:pStyle w:val="NoSpacing"/>
+        <w:rPr>
+          <w:sz w:val="18"/>
+        </w:rPr>
+      </w:pPr>
+      <w:r>
+        <w:rPr>
+          <w:sz w:val="18"/>
+        </w:rPr>
+        <w:tab/>
+        <w:t>end component;</w:t>
+      </w:r>
+    </w:p>
+    <w:p>
+      <w:pPr>
+        <w:pStyle w:val="NoSpacing"/>
+        <w:rPr>
+          <w:sz w:val="18"/>
+        </w:rPr>
+      </w:pPr>
+    </w:p>
+    <w:p>
+      <w:pPr>
+        <w:pStyle w:val="NoSpacing"/>
+        <w:rPr>
+          <w:sz w:val="18"/>
+        </w:rPr>
+      </w:pPr>
+      <w:r>
+        <w:rPr>
+          <w:sz w:val="18"/>
+        </w:rPr>
+        <w:tab/>
+        <w:t>component tank_clock is</w:t>
+      </w:r>
+    </w:p>
+    <w:p>
+      <w:pPr>
+        <w:pStyle w:val="NoSpacing"/>
+        <w:rPr>
+          <w:sz w:val="18"/>
+        </w:rPr>
+      </w:pPr>
+      <w:r>
+        <w:rPr>
+          <w:sz w:val="18"/>
+        </w:rPr>
+        <w:tab/>
+      </w:r>
+      <w:r>
+        <w:rPr>
+          <w:sz w:val="18"/>
+        </w:rPr>
+        <w:tab/>
+        <w:t>port (</w:t>
+      </w:r>
+    </w:p>
+    <w:p>
+      <w:pPr>
+        <w:pStyle w:val="NoSpacing"/>
+        <w:rPr>
+          <w:sz w:val="18"/>
+        </w:rPr>
+      </w:pPr>
+      <w:r>
+        <w:rPr>
+          <w:sz w:val="18"/>
+        </w:rPr>
+        <w:tab/>
+      </w:r>
+      <w:r>
+        <w:rPr>
+          <w:sz w:val="18"/>
+        </w:rPr>
+        <w:tab/>
+      </w:r>
+      <w:r>
+        <w:rPr>
+          <w:sz w:val="18"/>
+        </w:rPr>
+        <w:tab/>
+        <w:t>clk</w:t>
+      </w:r>
+      <w:r>
+        <w:rPr>
+          <w:sz w:val="18"/>
+        </w:rPr>
+        <w:tab/>
+      </w:r>
+      <w:r>
+        <w:rPr>
+          <w:sz w:val="18"/>
+        </w:rPr>
+        <w:tab/>
+      </w:r>
+      <w:r>
+        <w:rPr>
+          <w:sz w:val="18"/>
+        </w:rPr>
+        <w:tab/>
+        <w:t>: in std_logic;</w:t>
+      </w:r>
+    </w:p>
+    <w:p>
+      <w:pPr>
+        <w:pStyle w:val="NoSpacing"/>
+        <w:rPr>
+          <w:sz w:val="18"/>
+        </w:rPr>
+      </w:pPr>
+      <w:r>
+        <w:rPr>
+          <w:sz w:val="18"/>
+        </w:rPr>
+        <w:tab/>
+      </w:r>
+      <w:r>
+        <w:rPr>
+          <w:sz w:val="18"/>
+        </w:rPr>
+        <w:tab/>
+      </w:r>
+      <w:r>
+        <w:rPr>
+          <w:sz w:val="18"/>
+        </w:rPr>
+        <w:tab/>
+        <w:t>reset</w:t>
+      </w:r>
+      <w:r>
+        <w:rPr>
+          <w:sz w:val="18"/>
+        </w:rPr>
+        <w:tab/>
+      </w:r>
+      <w:r>
+        <w:rPr>
+          <w:sz w:val="18"/>
+        </w:rPr>
+        <w:tab/>
+      </w:r>
+      <w:r>
+        <w:rPr>
+          <w:sz w:val="18"/>
+        </w:rPr>
+        <w:tab/>
+        <w:t>: in std_logic;</w:t>
+      </w:r>
+    </w:p>
+    <w:p>
+      <w:pPr>
+        <w:pStyle w:val="NoSpacing"/>
+        <w:rPr>
+          <w:sz w:val="18"/>
+        </w:rPr>
+      </w:pPr>
+      <w:r>
+        <w:rPr>
+          <w:sz w:val="18"/>
+        </w:rPr>
+        <w:tab/>
+      </w:r>
+      <w:r>
+        <w:rPr>
+          <w:sz w:val="18"/>
+        </w:rPr>
+        <w:tab/>
+      </w:r>
+      <w:r>
+        <w:rPr>
+          <w:sz w:val="18"/>
+        </w:rPr>
+        <w:tab/>
+        <w:t>speed</w:t>
+      </w:r>
+      <w:r>
+        <w:rPr>
+          <w:sz w:val="18"/>
+        </w:rPr>
+        <w:tab/>
+      </w:r>
+      <w:r>
+        <w:rPr>
+          <w:sz w:val="18"/>
+        </w:rPr>
+        <w:tab/>
+      </w:r>
+      <w:r>
+        <w:rPr>
+          <w:sz w:val="18"/>
+        </w:rPr>
+        <w:tab/>
+        <w:t>: in integer;</w:t>
+      </w:r>
+    </w:p>
+    <w:p>
+      <w:pPr>
+        <w:pStyle w:val="NoSpacing"/>
+        <w:rPr>
+          <w:sz w:val="18"/>
+        </w:rPr>
+      </w:pPr>
+      <w:r>
+        <w:rPr>
+          <w:sz w:val="18"/>
+        </w:rPr>
+        <w:tab/>
+      </w:r>
+      <w:r>
+        <w:rPr>
+          <w:sz w:val="18"/>
+        </w:rPr>
+        <w:tab/>
+      </w:r>
+      <w:r>
+        <w:rPr>
+          <w:sz w:val="18"/>
+        </w:rPr>
+        <w:tab/>
+        <w:t>tank_clk</w:t>
+      </w:r>
+      <w:r>
+        <w:rPr>
+          <w:sz w:val="18"/>
+        </w:rPr>
+        <w:tab/>
+      </w:r>
+      <w:r>
+        <w:rPr>
+          <w:sz w:val="18"/>
+        </w:rPr>
+        <w:tab/>
+        <w:t>: out std_logic</w:t>
+      </w:r>
+    </w:p>
+    <w:p>
+      <w:pPr>
+        <w:pStyle w:val="NoSpacing"/>
+        <w:rPr>
+          <w:sz w:val="18"/>
+        </w:rPr>
+      </w:pPr>
+      <w:r>
+        <w:rPr>
+          <w:sz w:val="18"/>
+        </w:rPr>
+        <w:tab/>
+      </w:r>
+      <w:r>
+        <w:rPr>
+          <w:sz w:val="18"/>
+        </w:rPr>
+        <w:tab/>
+        <w:t>);</w:t>
+      </w:r>
+    </w:p>
+    <w:p>
+      <w:pPr>
+        <w:pStyle w:val="NoSpacing"/>
+        <w:rPr>
+          <w:sz w:val="18"/>
+        </w:rPr>
+      </w:pPr>
+      <w:r>
+        <w:rPr>
+          <w:sz w:val="18"/>
+        </w:rPr>
+        <w:tab/>
+        <w:t>end component;</w:t>
+      </w:r>
+    </w:p>
+    <w:p>
+      <w:pPr>
+        <w:pStyle w:val="NoSpacing"/>
+        <w:rPr>
+          <w:sz w:val="18"/>
+        </w:rPr>
+      </w:pPr>
+    </w:p>
+    <w:p>
+      <w:pPr>
+        <w:pStyle w:val="NoSpacing"/>
+        <w:rPr>
+          <w:sz w:val="18"/>
+        </w:rPr>
+      </w:pPr>
+      <w:r>
+        <w:rPr>
+          <w:sz w:val="18"/>
+        </w:rPr>
+        <w:tab/>
+        <w:t>component bullet_clock is</w:t>
+      </w:r>
+    </w:p>
+    <w:p>
+      <w:pPr>
+        <w:pStyle w:val="NoSpacing"/>
+        <w:rPr>
+          <w:sz w:val="18"/>
+        </w:rPr>
+      </w:pPr>
+      <w:r>
+        <w:rPr>
+          <w:sz w:val="18"/>
+        </w:rPr>
+        <w:tab/>
+      </w:r>
+      <w:r>
+        <w:rPr>
+          <w:sz w:val="18"/>
+        </w:rPr>
+        <w:tab/>
+        <w:t>port (</w:t>
+      </w:r>
+    </w:p>
+    <w:p>
+      <w:pPr>
+        <w:pStyle w:val="NoSpacing"/>
+        <w:rPr>
+          <w:sz w:val="18"/>
+        </w:rPr>
+      </w:pPr>
+      <w:r>
+        <w:rPr>
+          <w:sz w:val="18"/>
+        </w:rPr>
+        <w:tab/>
+      </w:r>
+      <w:r>
+        <w:rPr>
+          <w:sz w:val="18"/>
+        </w:rPr>
+        <w:tab/>
+      </w:r>
+      <w:r>
+        <w:rPr>
+          <w:sz w:val="18"/>
+        </w:rPr>
+        <w:tab/>
+        <w:t>clk</w:t>
+      </w:r>
+      <w:r>
+        <w:rPr>
+          <w:sz w:val="18"/>
+        </w:rPr>
+        <w:tab/>
+      </w:r>
+      <w:r>
+        <w:rPr>
+          <w:sz w:val="18"/>
+        </w:rPr>
+        <w:tab/>
+      </w:r>
+      <w:r>
+        <w:rPr>
+          <w:sz w:val="18"/>
+        </w:rPr>
+        <w:tab/>
+        <w:t>: in std_logic;</w:t>
+      </w:r>
+    </w:p>
+    <w:p>
+      <w:pPr>
+        <w:pStyle w:val="NoSpacing"/>
+        <w:rPr>
+          <w:sz w:val="18"/>
+        </w:rPr>
+      </w:pPr>
+      <w:r>
+        <w:rPr>
+          <w:sz w:val="18"/>
+        </w:rPr>
+        <w:tab/>
+      </w:r>
+      <w:r>
+        <w:rPr>
+          <w:sz w:val="18"/>
+        </w:rPr>
+        <w:tab/>
+      </w:r>
+      <w:r>
+        <w:rPr>
+          <w:sz w:val="18"/>
+        </w:rPr>
+        <w:tab/>
+        <w:t>reset</w:t>
+      </w:r>
+      <w:r>
+        <w:rPr>
+          <w:sz w:val="18"/>
+        </w:rPr>
+        <w:tab/>
+      </w:r>
+      <w:r>
+        <w:rPr>
+          <w:sz w:val="18"/>
+        </w:rPr>
+        <w:tab/>
+      </w:r>
+      <w:r>
+        <w:rPr>
+          <w:sz w:val="18"/>
+        </w:rPr>
+        <w:tab/>
+        <w:t>: in std_logic;</w:t>
+      </w:r>
+    </w:p>
+    <w:p>
+      <w:pPr>
+        <w:pStyle w:val="NoSpacing"/>
+        <w:rPr>
+          <w:sz w:val="18"/>
+        </w:rPr>
+      </w:pPr>
+      <w:r>
+        <w:rPr>
+          <w:sz w:val="18"/>
+        </w:rPr>
+        <w:tab/>
+      </w:r>
+      <w:r>
+        <w:rPr>
+          <w:sz w:val="18"/>
+        </w:rPr>
+        <w:tab/>
+      </w:r>
+      <w:r>
+        <w:rPr>
+          <w:sz w:val="18"/>
+        </w:rPr>
+        <w:tab/>
+        <w:t>bullet_clk</w:t>
+      </w:r>
+      <w:r>
+        <w:rPr>
+          <w:sz w:val="18"/>
+        </w:rPr>
+        <w:tab/>
+      </w:r>
+      <w:r>
+        <w:rPr>
+          <w:sz w:val="18"/>
+        </w:rPr>
+        <w:tab/>
+        <w:t>: out std_logic</w:t>
+      </w:r>
+    </w:p>
+    <w:p>
+      <w:pPr>
+        <w:pStyle w:val="NoSpacing"/>
+        <w:rPr>
+          <w:sz w:val="18"/>
+        </w:rPr>
+      </w:pPr>
+      <w:r>
+        <w:rPr>
+          <w:sz w:val="18"/>
+        </w:rPr>
+        <w:tab/>
+      </w:r>
+      <w:r>
+        <w:rPr>
+          <w:sz w:val="18"/>
+        </w:rPr>
+        <w:tab/>
+        <w:t>);</w:t>
+      </w:r>
+    </w:p>
+    <w:p>
+      <w:pPr>
+        <w:pStyle w:val="NoSpacing"/>
+        <w:rPr>
+          <w:sz w:val="18"/>
+        </w:rPr>
+      </w:pPr>
+      <w:r>
+        <w:rPr>
+          <w:sz w:val="18"/>
+        </w:rPr>
+        <w:tab/>
+        <w:t>end component;</w:t>
+      </w:r>
+    </w:p>
+    <w:p>
+      <w:pPr>
+        <w:pStyle w:val="NoSpacing"/>
+        <w:rPr>
+          <w:sz w:val="18"/>
+        </w:rPr>
+      </w:pPr>
+      <w:r>
+        <w:rPr>
+          <w:sz w:val="18"/>
+        </w:rPr>
+        <w:tab/>
+      </w:r>
+    </w:p>
+    <w:p>
+      <w:pPr>
+        <w:pStyle w:val="NoSpacing"/>
+        <w:rPr>
+          <w:sz w:val="18"/>
+        </w:rPr>
+      </w:pPr>
+      <w:r>
+        <w:rPr>
+          <w:sz w:val="18"/>
+        </w:rPr>
+        <w:tab/>
+        <w:t>component bullet_position is</w:t>
+      </w:r>
+    </w:p>
+    <w:p>
+      <w:pPr>
+        <w:pStyle w:val="NoSpacing"/>
+        <w:rPr>
+          <w:sz w:val="18"/>
+        </w:rPr>
+      </w:pPr>
+      <w:r>
+        <w:rPr>
+          <w:sz w:val="18"/>
+        </w:rPr>
+        <w:tab/>
+      </w:r>
+      <w:r>
+        <w:rPr>
+          <w:sz w:val="18"/>
+        </w:rPr>
+        <w:tab/>
+        <w:t>port (</w:t>
+      </w:r>
+    </w:p>
+    <w:p>
+      <w:pPr>
+        <w:pStyle w:val="NoSpacing"/>
+        <w:rPr>
+          <w:sz w:val="18"/>
+        </w:rPr>
+      </w:pPr>
+      <w:r>
+        <w:rPr>
+          <w:sz w:val="18"/>
+        </w:rPr>
+        <w:tab/>
+      </w:r>
+      <w:r>
+        <w:rPr>
+          <w:sz w:val="18"/>
+        </w:rPr>
+        <w:tab/>
+      </w:r>
+      <w:r>
+        <w:rPr>
+          <w:sz w:val="18"/>
+        </w:rPr>
+        <w:tab/>
+        <w:t>clk: in std_logic;</w:t>
+      </w:r>
+    </w:p>
+    <w:p>
+      <w:pPr>
+        <w:pStyle w:val="NoSpacing"/>
+        <w:rPr>
+          <w:sz w:val="18"/>
+        </w:rPr>
+      </w:pPr>
+      <w:r>
+        <w:rPr>
+          <w:sz w:val="18"/>
+        </w:rPr>
+        <w:tab/>
+      </w:r>
+      <w:r>
+        <w:rPr>
+          <w:sz w:val="18"/>
+        </w:rPr>
+        <w:tab/>
+      </w:r>
+      <w:r>
+        <w:rPr>
+          <w:sz w:val="18"/>
+        </w:rPr>
+        <w:tab/>
+        <w:t>reset: in std_logic;</w:t>
+      </w:r>
+    </w:p>
+    <w:p>
+      <w:pPr>
+        <w:pStyle w:val="NoSpacing"/>
+        <w:rPr>
+          <w:sz w:val="18"/>
+        </w:rPr>
+      </w:pPr>
+      <w:r>
+        <w:rPr>
+          <w:sz w:val="18"/>
+        </w:rPr>
+        <w:tab/>
+      </w:r>
+      <w:r>
+        <w:rPr>
+          <w:sz w:val="18"/>
+        </w:rPr>
+        <w:tab/>
+      </w:r>
+      <w:r>
+        <w:rPr>
+          <w:sz w:val="18"/>
+        </w:rPr>
+        <w:tab/>
+        <w:t>direction: in std_logic;</w:t>
+      </w:r>
+    </w:p>
+    <w:p>
+      <w:pPr>
+        <w:pStyle w:val="NoSpacing"/>
+        <w:rPr>
+          <w:sz w:val="18"/>
+        </w:rPr>
+      </w:pPr>
+      <w:r>
+        <w:rPr>
+          <w:sz w:val="18"/>
+        </w:rPr>
+        <w:lastRenderedPageBreak/>
+        <w:tab/>
+      </w:r>
+      <w:r>
+        <w:rPr>
+          <w:sz w:val="18"/>
+        </w:rPr>
+        <w:tab/>
+      </w:r>
+      <w:r>
+        <w:rPr>
+          <w:sz w:val="18"/>
+        </w:rPr>
+        <w:tab/>
+        <w:t>bullet_fired: in std_logic;</w:t>
+      </w:r>
+    </w:p>
+    <w:p>
+      <w:pPr>
+        <w:pStyle w:val="NoSpacing"/>
+        <w:rPr>
+          <w:sz w:val="18"/>
+        </w:rPr>
+      </w:pPr>
+      <w:r>
+        <w:rPr>
+          <w:sz w:val="18"/>
+        </w:rPr>
+        <w:tab/>
+      </w:r>
+      <w:r>
+        <w:rPr>
+          <w:sz w:val="18"/>
+        </w:rPr>
+        <w:tab/>
+      </w:r>
+      <w:r>
+        <w:rPr>
+          <w:sz w:val="18"/>
+        </w:rPr>
+        <w:tab/>
+        <w:t>bullet_hit: in std_logic;</w:t>
+      </w:r>
+    </w:p>
+    <w:p>
+      <w:pPr>
+        <w:pStyle w:val="NoSpacing"/>
+        <w:rPr>
+          <w:sz w:val="18"/>
+        </w:rPr>
+      </w:pPr>
+      <w:r>
+        <w:rPr>
+          <w:sz w:val="18"/>
+        </w:rPr>
+        <w:tab/>
+      </w:r>
+      <w:r>
+        <w:rPr>
+          <w:sz w:val="18"/>
+        </w:rPr>
+        <w:tab/>
+      </w:r>
+      <w:r>
+        <w:rPr>
+          <w:sz w:val="18"/>
+        </w:rPr>
+        <w:tab/>
+        <w:t>current_bullet_exists: in std_logic;</w:t>
+      </w:r>
+    </w:p>
+    <w:p>
+      <w:pPr>
+        <w:pStyle w:val="NoSpacing"/>
+        <w:rPr>
+          <w:sz w:val="18"/>
+        </w:rPr>
+      </w:pPr>
+      <w:r>
+        <w:rPr>
+          <w:sz w:val="18"/>
+        </w:rPr>
+        <w:tab/>
+      </w:r>
+      <w:r>
+        <w:rPr>
+          <w:sz w:val="18"/>
+        </w:rPr>
+        <w:tab/>
+      </w:r>
+      <w:r>
+        <w:rPr>
+          <w:sz w:val="18"/>
+        </w:rPr>
+        <w:tab/>
+        <w:t>current_bullet_position : in coordinate;</w:t>
+      </w:r>
+    </w:p>
+    <w:p>
+      <w:pPr>
+        <w:pStyle w:val="NoSpacing"/>
+        <w:rPr>
+          <w:sz w:val="18"/>
+        </w:rPr>
+      </w:pPr>
+      <w:r>
+        <w:rPr>
+          <w:sz w:val="18"/>
+        </w:rPr>
+        <w:tab/>
+      </w:r>
+      <w:r>
+        <w:rPr>
+          <w:sz w:val="18"/>
+        </w:rPr>
+        <w:tab/>
+      </w:r>
+      <w:r>
+        <w:rPr>
+          <w:sz w:val="18"/>
+        </w:rPr>
+        <w:tab/>
+        <w:t>current_tank_position: in coordinate;</w:t>
+      </w:r>
+    </w:p>
+    <w:p>
+      <w:pPr>
+        <w:pStyle w:val="NoSpacing"/>
+        <w:rPr>
+          <w:sz w:val="18"/>
+        </w:rPr>
+      </w:pPr>
+      <w:r>
+        <w:rPr>
+          <w:sz w:val="18"/>
+        </w:rPr>
+        <w:tab/>
+      </w:r>
+      <w:r>
+        <w:rPr>
+          <w:sz w:val="18"/>
+        </w:rPr>
+        <w:tab/>
+      </w:r>
+      <w:r>
+        <w:rPr>
+          <w:sz w:val="18"/>
+        </w:rPr>
+        <w:tab/>
+        <w:t>new_bullet_position: out coordinate;</w:t>
+      </w:r>
+    </w:p>
+    <w:p>
+      <w:pPr>
+        <w:pStyle w:val="NoSpacing"/>
+        <w:rPr>
+          <w:sz w:val="18"/>
+        </w:rPr>
+      </w:pPr>
+      <w:r>
+        <w:rPr>
+          <w:sz w:val="18"/>
+        </w:rPr>
+        <w:tab/>
+      </w:r>
+      <w:r>
+        <w:rPr>
+          <w:sz w:val="18"/>
+        </w:rPr>
+        <w:tab/>
+      </w:r>
+      <w:r>
+        <w:rPr>
+          <w:sz w:val="18"/>
+        </w:rPr>
+        <w:tab/>
+        <w:t>new_bullet_exists: out std_logic</w:t>
+      </w:r>
+    </w:p>
+    <w:p>
+      <w:pPr>
+        <w:pStyle w:val="NoSpacing"/>
+        <w:rPr>
+          <w:sz w:val="18"/>
+        </w:rPr>
+      </w:pPr>
+      <w:r>
+        <w:rPr>
+          <w:sz w:val="18"/>
+        </w:rPr>
+        <w:tab/>
+      </w:r>
+      <w:r>
+        <w:rPr>
+          <w:sz w:val="18"/>
+        </w:rPr>
+        <w:tab/>
+        <w:t>);</w:t>
+      </w:r>
+    </w:p>
+    <w:p>
+      <w:pPr>
+        <w:pStyle w:val="NoSpacing"/>
+        <w:rPr>
+          <w:sz w:val="18"/>
+        </w:rPr>
+      </w:pPr>
+      <w:r>
+        <w:rPr>
+          <w:sz w:val="18"/>
+        </w:rPr>
+        <w:tab/>
+        <w:t>end component;</w:t>
+      </w:r>
+    </w:p>
+    <w:p>
+      <w:pPr>
+        <w:pStyle w:val="NoSpacing"/>
+        <w:rPr>
+          <w:sz w:val="18"/>
+        </w:rPr>
+      </w:pPr>
+    </w:p>
+    <w:p>
+      <w:pPr>
+        <w:pStyle w:val="NoSpacing"/>
+        <w:rPr>
+          <w:sz w:val="18"/>
+        </w:rPr>
+      </w:pPr>
+      <w:r>
+        <w:rPr>
+          <w:sz w:val="18"/>
+        </w:rPr>
+        <w:tab/>
+        <w:t>component collision_detector is</w:t>
+      </w:r>
+    </w:p>
+    <w:p>
+      <w:pPr>
+        <w:pStyle w:val="NoSpacing"/>
+        <w:rPr>
+          <w:sz w:val="18"/>
+        </w:rPr>
+      </w:pPr>
+      <w:r>
+        <w:rPr>
+          <w:sz w:val="18"/>
+        </w:rPr>
+        <w:tab/>
+      </w:r>
+      <w:r>
+        <w:rPr>
+          <w:sz w:val="18"/>
+        </w:rPr>
+        <w:tab/>
+        <w:t>port (</w:t>
+      </w:r>
+    </w:p>
+    <w:p>
+      <w:pPr>
+        <w:pStyle w:val="NoSpacing"/>
+        <w:rPr>
+          <w:sz w:val="18"/>
+        </w:rPr>
+      </w:pPr>
+      <w:r>
+        <w:rPr>
+          <w:sz w:val="18"/>
+        </w:rPr>
+        <w:tab/>
+      </w:r>
+      <w:r>
+        <w:rPr>
+          <w:sz w:val="18"/>
+        </w:rPr>
+        <w:tab/>
+      </w:r>
+      <w:r>
+        <w:rPr>
+          <w:sz w:val="18"/>
+        </w:rPr>
+        <w:tab/>
+        <w:t>bounding_box_a : in bounding_box;</w:t>
+      </w:r>
+    </w:p>
+    <w:p>
+      <w:pPr>
+        <w:pStyle w:val="NoSpacing"/>
+        <w:rPr>
+          <w:sz w:val="18"/>
+        </w:rPr>
+      </w:pPr>
+      <w:r>
+        <w:rPr>
+          <w:sz w:val="18"/>
+        </w:rPr>
+        <w:tab/>
+      </w:r>
+      <w:r>
+        <w:rPr>
+          <w:sz w:val="18"/>
+        </w:rPr>
+        <w:tab/>
+      </w:r>
+      <w:r>
+        <w:rPr>
+          <w:sz w:val="18"/>
+        </w:rPr>
+        <w:tab/>
+        <w:t>bounding_box_b : in bounding_box;</w:t>
+      </w:r>
+    </w:p>
+    <w:p>
+      <w:pPr>
+        <w:pStyle w:val="NoSpacing"/>
+        <w:rPr>
+          <w:sz w:val="18"/>
+        </w:rPr>
+      </w:pPr>
+      <w:r>
+        <w:rPr>
+          <w:sz w:val="18"/>
+        </w:rPr>
+        <w:tab/>
+      </w:r>
+      <w:r>
+        <w:rPr>
+          <w:sz w:val="18"/>
+        </w:rPr>
+        <w:tab/>
+      </w:r>
+      <w:r>
+        <w:rPr>
+          <w:sz w:val="18"/>
+        </w:rPr>
+        <w:tab/>
+        <w:t>collision : out std_logic</w:t>
+      </w:r>
+    </w:p>
+    <w:p>
+      <w:pPr>
+        <w:pStyle w:val="NoSpacing"/>
+        <w:rPr>
+          <w:sz w:val="18"/>
+        </w:rPr>
+      </w:pPr>
+      <w:r>
+        <w:rPr>
+          <w:sz w:val="18"/>
+        </w:rPr>
+        <w:tab/>
+      </w:r>
+      <w:r>
+        <w:rPr>
+          <w:sz w:val="18"/>
+        </w:rPr>
+        <w:tab/>
+        <w:t>);</w:t>
+      </w:r>
+    </w:p>
+    <w:p>
+      <w:pPr>
+        <w:pStyle w:val="NoSpacing"/>
+        <w:rPr>
+          <w:sz w:val="18"/>
+        </w:rPr>
+      </w:pPr>
+      <w:r>
+        <w:rPr>
+          <w:sz w:val="18"/>
+        </w:rPr>
+        <w:tab/>
+        <w:t>end component;</w:t>
+      </w:r>
+    </w:p>
+    <w:p>
+      <w:pPr>
+        <w:pStyle w:val="NoSpacing"/>
+        <w:rPr>
+          <w:sz w:val="18"/>
+        </w:rPr>
+      </w:pPr>
+      <w:r>
+        <w:rPr>
+          <w:sz w:val="18"/>
+        </w:rPr>
+        <w:tab/>
+      </w:r>
+    </w:p>
+    <w:p>
+      <w:pPr>
+        <w:pStyle w:val="NoSpacing"/>
+        <w:rPr>
+          <w:sz w:val="18"/>
+        </w:rPr>
+      </w:pPr>
+      <w:r>
+        <w:rPr>
+          <w:sz w:val="18"/>
+        </w:rPr>
+        <w:tab/>
+        <w:t>component bullet_hit is</w:t>
+      </w:r>
+    </w:p>
+    <w:p>
+      <w:pPr>
+        <w:pStyle w:val="NoSpacing"/>
+        <w:rPr>
+          <w:sz w:val="18"/>
+        </w:rPr>
+      </w:pPr>
+      <w:r>
+        <w:rPr>
+          <w:sz w:val="18"/>
+        </w:rPr>
+        <w:tab/>
+      </w:r>
+      <w:r>
+        <w:rPr>
+          <w:sz w:val="18"/>
+        </w:rPr>
+        <w:tab/>
+        <w:t>port (</w:t>
+      </w:r>
+    </w:p>
+    <w:p>
+      <w:pPr>
+        <w:pStyle w:val="NoSpacing"/>
+        <w:rPr>
+          <w:sz w:val="18"/>
+        </w:rPr>
+      </w:pPr>
+      <w:r>
+        <w:rPr>
+          <w:sz w:val="18"/>
+        </w:rPr>
+        <w:tab/>
+      </w:r>
+      <w:r>
+        <w:rPr>
+          <w:sz w:val="18"/>
+        </w:rPr>
+        <w:tab/>
+      </w:r>
+      <w:r>
+        <w:rPr>
+          <w:sz w:val="18"/>
+        </w:rPr>
+        <w:tab/>
+        <w:t>bullet_position : in coordinate;</w:t>
+      </w:r>
+    </w:p>
+    <w:p>
+      <w:pPr>
+        <w:pStyle w:val="NoSpacing"/>
+        <w:rPr>
+          <w:sz w:val="18"/>
+        </w:rPr>
+      </w:pPr>
+      <w:r>
+        <w:rPr>
+          <w:sz w:val="18"/>
+        </w:rPr>
+        <w:tab/>
+      </w:r>
+      <w:r>
+        <w:rPr>
+          <w:sz w:val="18"/>
+        </w:rPr>
+        <w:tab/>
+      </w:r>
+      <w:r>
+        <w:rPr>
+          <w:sz w:val="18"/>
+        </w:rPr>
+        <w:tab/>
+        <w:t>enemy_position: in coordinate;</w:t>
+      </w:r>
+    </w:p>
+    <w:p>
+      <w:pPr>
+        <w:pStyle w:val="NoSpacing"/>
+        <w:rPr>
+          <w:sz w:val="18"/>
+        </w:rPr>
+      </w:pPr>
+      <w:r>
+        <w:rPr>
+          <w:sz w:val="18"/>
+        </w:rPr>
+        <w:tab/>
+      </w:r>
+      <w:r>
+        <w:rPr>
+          <w:sz w:val="18"/>
+        </w:rPr>
+        <w:tab/>
+      </w:r>
+      <w:r>
+        <w:rPr>
+          <w:sz w:val="18"/>
+        </w:rPr>
+        <w:tab/>
+        <w:t>hit: out std_logic</w:t>
+      </w:r>
+    </w:p>
+    <w:p>
+      <w:pPr>
+        <w:pStyle w:val="NoSpacing"/>
+        <w:rPr>
+          <w:sz w:val="18"/>
+        </w:rPr>
+      </w:pPr>
+      <w:r>
+        <w:rPr>
+          <w:sz w:val="18"/>
+        </w:rPr>
+        <w:tab/>
+      </w:r>
+      <w:r>
+        <w:rPr>
+          <w:sz w:val="18"/>
+        </w:rPr>
+        <w:tab/>
+        <w:t>);</w:t>
+      </w:r>
+    </w:p>
+    <w:p>
+      <w:pPr>
+        <w:pStyle w:val="NoSpacing"/>
+        <w:rPr>
+          <w:sz w:val="18"/>
+        </w:rPr>
+      </w:pPr>
+      <w:r>
+        <w:rPr>
+          <w:sz w:val="18"/>
+        </w:rPr>
+        <w:tab/>
+        <w:t>end component;</w:t>
+      </w:r>
+    </w:p>
+    <w:p>
+      <w:pPr>
+        <w:pStyle w:val="NoSpacing"/>
+        <w:rPr>
+          <w:sz w:val="18"/>
+        </w:rPr>
+      </w:pPr>
+    </w:p>
+    <w:p>
+      <w:pPr>
+        <w:pStyle w:val="NoSpacing"/>
+        <w:rPr>
+          <w:sz w:val="18"/>
+        </w:rPr>
+      </w:pPr>
+      <w:r>
+        <w:rPr>
+          <w:sz w:val="18"/>
+        </w:rPr>
+        <w:tab/>
+        <w:t>component integer_register is</w:t>
+      </w:r>
+    </w:p>
+    <w:p>
+      <w:pPr>
+        <w:pStyle w:val="NoSpacing"/>
+        <w:rPr>
+          <w:sz w:val="18"/>
+        </w:rPr>
+      </w:pPr>
+      <w:r>
+        <w:rPr>
+          <w:sz w:val="18"/>
+        </w:rPr>
+        <w:tab/>
+      </w:r>
+      <w:r>
+        <w:rPr>
+          <w:sz w:val="18"/>
+        </w:rPr>
+        <w:tab/>
+        <w:t>port(</w:t>
+      </w:r>
+    </w:p>
+    <w:p>
+      <w:pPr>
+        <w:pStyle w:val="NoSpacing"/>
+        <w:rPr>
+          <w:sz w:val="18"/>
+        </w:rPr>
+      </w:pPr>
+      <w:r>
+        <w:rPr>
+          <w:sz w:val="18"/>
+        </w:rPr>
+        <w:tab/>
+      </w:r>
+      <w:r>
+        <w:rPr>
+          <w:sz w:val="18"/>
+        </w:rPr>
+        <w:tab/>
+      </w:r>
+      <w:r>
+        <w:rPr>
+          <w:sz w:val="18"/>
+        </w:rPr>
+        <w:tab/>
+        <w:t>clk : in std_logic;</w:t>
+      </w:r>
+    </w:p>
+    <w:p>
+      <w:pPr>
+        <w:pStyle w:val="NoSpacing"/>
+        <w:rPr>
+          <w:sz w:val="18"/>
+        </w:rPr>
+      </w:pPr>
+      <w:r>
+        <w:rPr>
+          <w:sz w:val="18"/>
+        </w:rPr>
+        <w:tab/>
+      </w:r>
+      <w:r>
+        <w:rPr>
+          <w:sz w:val="18"/>
+        </w:rPr>
+        <w:tab/>
+      </w:r>
+      <w:r>
+        <w:rPr>
+          <w:sz w:val="18"/>
+        </w:rPr>
+        <w:tab/>
+        <w:t>int_in : in integer;</w:t>
+      </w:r>
+    </w:p>
+    <w:p>
+      <w:pPr>
+        <w:pStyle w:val="NoSpacing"/>
+        <w:rPr>
+          <w:sz w:val="18"/>
+        </w:rPr>
+      </w:pPr>
+      <w:r>
+        <w:rPr>
+          <w:sz w:val="18"/>
+        </w:rPr>
+        <w:tab/>
+      </w:r>
+      <w:r>
+        <w:rPr>
+          <w:sz w:val="18"/>
+        </w:rPr>
+        <w:tab/>
+      </w:r>
+      <w:r>
+        <w:rPr>
+          <w:sz w:val="18"/>
+        </w:rPr>
+        <w:tab/>
+        <w:t>int_out : inout integer);</w:t>
+      </w:r>
+    </w:p>
+    <w:p>
+      <w:pPr>
+        <w:pStyle w:val="NoSpacing"/>
+        <w:rPr>
+          <w:sz w:val="18"/>
+        </w:rPr>
+      </w:pPr>
+      <w:r>
+        <w:rPr>
+          <w:sz w:val="18"/>
+        </w:rPr>
+        <w:tab/>
+        <w:t>end component;</w:t>
+      </w:r>
+    </w:p>
+    <w:p>
+      <w:pPr>
+        <w:pStyle w:val="NoSpacing"/>
+        <w:rPr>
+          <w:sz w:val="18"/>
+        </w:rPr>
+      </w:pPr>
+    </w:p>
+    <w:p>
+      <w:pPr>
+        <w:pStyle w:val="NoSpacing"/>
+        <w:rPr>
+          <w:sz w:val="18"/>
+        </w:rPr>
+      </w:pPr>
+      <w:r>
+        <w:rPr>
+          <w:sz w:val="18"/>
+        </w:rPr>
+        <w:tab/>
+        <w:t>component coordinate_register is</w:t>
+      </w:r>
+    </w:p>
+    <w:p>
+      <w:pPr>
+        <w:pStyle w:val="NoSpacing"/>
+        <w:rPr>
+          <w:sz w:val="18"/>
+        </w:rPr>
+      </w:pPr>
+      <w:r>
+        <w:rPr>
+          <w:sz w:val="18"/>
+        </w:rPr>
+        <w:tab/>
+      </w:r>
+      <w:r>
+        <w:rPr>
+          <w:sz w:val="18"/>
+        </w:rPr>
+        <w:tab/>
+        <w:t>port(</w:t>
+      </w:r>
+    </w:p>
+    <w:p>
+      <w:pPr>
+        <w:pStyle w:val="NoSpacing"/>
+        <w:rPr>
+          <w:sz w:val="18"/>
+        </w:rPr>
+      </w:pPr>
+      <w:r>
+        <w:rPr>
+          <w:sz w:val="18"/>
+        </w:rPr>
+        <w:tab/>
+      </w:r>
+      <w:r>
+        <w:rPr>
+          <w:sz w:val="18"/>
+        </w:rPr>
+        <w:tab/>
+      </w:r>
+      <w:r>
+        <w:rPr>
+          <w:sz w:val="18"/>
+        </w:rPr>
+        <w:tab/>
+        <w:t>clk : in std_logic;</w:t>
+      </w:r>
+    </w:p>
+    <w:p>
+      <w:pPr>
+        <w:pStyle w:val="NoSpacing"/>
+        <w:rPr>
+          <w:sz w:val="18"/>
+        </w:rPr>
+      </w:pPr>
+      <w:r>
+        <w:rPr>
+          <w:sz w:val="18"/>
+        </w:rPr>
+        <w:tab/>
+      </w:r>
+      <w:r>
+        <w:rPr>
+          <w:sz w:val="18"/>
+        </w:rPr>
+        <w:tab/>
+      </w:r>
+      <w:r>
+        <w:rPr>
+          <w:sz w:val="18"/>
+        </w:rPr>
+        <w:tab/>
+        <w:t>int_in : in coordinate;</w:t>
+      </w:r>
+    </w:p>
+    <w:p>
+      <w:pPr>
+        <w:pStyle w:val="NoSpacing"/>
+        <w:rPr>
+          <w:sz w:val="18"/>
+        </w:rPr>
+      </w:pPr>
+      <w:r>
+        <w:rPr>
+          <w:sz w:val="18"/>
+        </w:rPr>
+        <w:tab/>
+      </w:r>
+      <w:r>
+        <w:rPr>
+          <w:sz w:val="18"/>
+        </w:rPr>
+        <w:tab/>
+      </w:r>
+      <w:r>
+        <w:rPr>
+          <w:sz w:val="18"/>
+        </w:rPr>
+        <w:tab/>
+        <w:t>int_out : inout coordinate);</w:t>
+      </w:r>
+    </w:p>
+    <w:p>
+      <w:pPr>
+        <w:pStyle w:val="NoSpacing"/>
+        <w:rPr>
+          <w:sz w:val="18"/>
+        </w:rPr>
+      </w:pPr>
+      <w:r>
+        <w:rPr>
+          <w:sz w:val="18"/>
+        </w:rPr>
+        <w:tab/>
+        <w:t>end component;</w:t>
+      </w:r>
+    </w:p>
+    <w:p>
+      <w:pPr>
+        <w:pStyle w:val="NoSpacing"/>
+        <w:rPr>
+          <w:sz w:val="18"/>
+        </w:rPr>
+      </w:pPr>
+    </w:p>
+    <w:p>
+      <w:pPr>
+        <w:pStyle w:val="NoSpacing"/>
+        <w:rPr>
+          <w:sz w:val="18"/>
+        </w:rPr>
+      </w:pPr>
+      <w:r>
+        <w:rPr>
+          <w:sz w:val="18"/>
+        </w:rPr>
+        <w:tab/>
+        <w:t>component std_logic_register is</w:t>
+      </w:r>
+    </w:p>
+    <w:p>
+      <w:pPr>
+        <w:pStyle w:val="NoSpacing"/>
+        <w:rPr>
+          <w:sz w:val="18"/>
+        </w:rPr>
+      </w:pPr>
+      <w:r>
+        <w:rPr>
+          <w:sz w:val="18"/>
+        </w:rPr>
+        <w:tab/>
+      </w:r>
+      <w:r>
+        <w:rPr>
+          <w:sz w:val="18"/>
+        </w:rPr>
+        <w:tab/>
+        <w:t>port(</w:t>
+      </w:r>
+    </w:p>
+    <w:p>
+      <w:pPr>
+        <w:pStyle w:val="NoSpacing"/>
+        <w:rPr>
+          <w:sz w:val="18"/>
+        </w:rPr>
+      </w:pPr>
+      <w:r>
+        <w:rPr>
+          <w:sz w:val="18"/>
+        </w:rPr>
+        <w:tab/>
+      </w:r>
+      <w:r>
+        <w:rPr>
+          <w:sz w:val="18"/>
+        </w:rPr>
+        <w:tab/>
+      </w:r>
+      <w:r>
+        <w:rPr>
+          <w:sz w:val="18"/>
+        </w:rPr>
+        <w:tab/>
+        <w:t>clk : in std_logic;</w:t>
+      </w:r>
+    </w:p>
+    <w:p>
+      <w:pPr>
+        <w:pStyle w:val="NoSpacing"/>
+        <w:rPr>
+          <w:sz w:val="18"/>
+        </w:rPr>
+      </w:pPr>
+      <w:r>
+        <w:rPr>
+          <w:sz w:val="18"/>
+        </w:rPr>
+        <w:tab/>
+      </w:r>
+      <w:r>
+        <w:rPr>
+          <w:sz w:val="18"/>
+        </w:rPr>
+        <w:tab/>
+      </w:r>
+      <w:r>
+        <w:rPr>
+          <w:sz w:val="18"/>
+        </w:rPr>
+        <w:tab/>
+        <w:t>int_in : in std_logic;</w:t>
+      </w:r>
+    </w:p>
+    <w:p>
+      <w:pPr>
+        <w:pStyle w:val="NoSpacing"/>
+        <w:rPr>
+          <w:sz w:val="18"/>
+        </w:rPr>
+      </w:pPr>
+      <w:r>
+        <w:rPr>
+          <w:sz w:val="18"/>
+        </w:rPr>
+        <w:tab/>
+      </w:r>
+      <w:r>
+        <w:rPr>
+          <w:sz w:val="18"/>
+        </w:rPr>
+        <w:tab/>
+      </w:r>
+      <w:r>
+        <w:rPr>
+          <w:sz w:val="18"/>
+        </w:rPr>
+        <w:tab/>
+        <w:t>int_out : inout std_logic);</w:t>
+      </w:r>
+    </w:p>
+    <w:p>
+      <w:pPr>
+        <w:pStyle w:val="NoSpacing"/>
+        <w:rPr>
+          <w:sz w:val="18"/>
+        </w:rPr>
+      </w:pPr>
+      <w:r>
+        <w:rPr>
+          <w:sz w:val="18"/>
+        </w:rPr>
+        <w:tab/>
+        <w:t>end component;</w:t>
+      </w:r>
+    </w:p>
+    <w:p>
+      <w:pPr>
+        <w:pStyle w:val="NoSpacing"/>
+        <w:rPr>
+          <w:sz w:val="18"/>
+        </w:rPr>
+      </w:pPr>
+      <w:r>
+        <w:rPr>
+          <w:sz w:val="18"/>
+        </w:rPr>
+        <w:t>end package tank_package;</w:t>
+      </w:r>
+    </w:p>
+    <w:p>
+      <w:pPr>
+        <w:pStyle w:val="NoSpacing"/>
+        <w:rPr>
+          <w:sz w:val="18"/>
+        </w:rPr>
+      </w:pPr>
+      <w:r>
+        <w:rPr>
+          <w:sz w:val="18"/>
+        </w:rPr>
+        <w:t>package body tank_package is</w:t>
+      </w:r>
+    </w:p>
+    <w:p>
+      <w:pPr>
+        <w:pStyle w:val="NoSpacing"/>
+        <w:rPr>
+          <w:sz w:val="18"/>
+        </w:rPr>
+      </w:pPr>
+    </w:p>
+    <w:p>
+      <w:pPr>
+        <w:pStyle w:val="NoSpacing"/>
+        <w:rPr>
+          <w:sz w:val="18"/>
+        </w:rPr>
+      </w:pPr>
+      <w:r>
+        <w:rPr>
+          <w:sz w:val="18"/>
+        </w:rPr>
+        <w:t>end package body tank_package;</w:t>
+      </w:r>
     </w:p>
     <w:sectPr>
       <w:headerReference w:type="default" r:id="rId10"/>
+      <w:footerReference w:type="default" r:id="rId11"/>
       <w:pgSz w:w="12240" w:h="15840"/>
       <w:pgMar w:top="1440" w:right="1440" w:bottom="1440" w:left="1440" w:header="720" w:footer="720" w:gutter="0"/>
+      <w:pgNumType w:start="0"/>
       <w:cols w:space="720"/>
+      <w:titlePg/>
       <w:docGrid w:linePitch="360"/>
     </w:sectPr>
   </w:body>
@@ -1129,6 +3854,73 @@
 </w:endnotes>
 </file>
 
+<file path=word/footer1.xml><?xml version="1.0" encoding="utf-8"?>
+<w:ftr xmlns:wpc="http://schemas.microsoft.com/office/word/2010/wordprocessingCanvas" xmlns:cx="http://schemas.microsoft.com/office/drawing/2014/chartex" xmlns:cx1="http://schemas.microsoft.com/office/drawing/2015/9/8/chartex" xmlns:cx2="http://schemas.microsoft.com/office/drawing/2015/10/21/chartex" xmlns:cx3="http://schemas.microsoft.com/office/drawing/2016/5/9/chartex" xmlns:cx4="http://schemas.microsoft.com/office/drawing/2016/5/10/chartex" xmlns:cx5="http://schemas.microsoft.com/office/drawing/2016/5/11/chartex" xmlns:mc="http://schemas.openxmlformats.org/markup-compatibility/2006" xmlns:o="urn:schemas-microsoft-com:office:office" xmlns:r="http://schemas.openxmlformats.org/officeDocument/2006/relationships" xmlns:m="http://schemas.openxmlformats.org/officeDocument/2006/math" xmlns:v="urn:schemas-microsoft-com:vml" xmlns:wp14="http://schemas.microsoft.com/office/word/2010/wordprocessingDrawing" xmlns:wp="http://schemas.openxmlformats.org/drawingml/2006/wordprocessingDrawing" xmlns:w10="urn:schemas-microsoft-com:office:word" xmlns:w="http://schemas.openxmlformats.org/wordprocessingml/2006/main" xmlns:w14="http://schemas.microsoft.com/office/word/2010/wordml" xmlns:w15="http://schemas.microsoft.com/office/word/2012/wordml" xmlns:w16se="http://schemas.microsoft.com/office/word/2015/wordml/symex" xmlns:wpg="http://schemas.microsoft.com/office/word/2010/wordprocessingGroup" xmlns:wpi="http://schemas.microsoft.com/office/word/2010/wordprocessingInk" xmlns:wne="http://schemas.microsoft.com/office/word/2006/wordml" xmlns:wps="http://schemas.microsoft.com/office/word/2010/wordprocessingShape" mc:Ignorable="w14 w15 w16se wp14">
+  <w:sdt>
+    <w:sdtPr>
+      <w:id w:val="-1155831702"/>
+      <w:docPartObj>
+        <w:docPartGallery w:val="Page Numbers (Bottom of Page)"/>
+        <w:docPartUnique/>
+      </w:docPartObj>
+    </w:sdtPr>
+    <w:sdtEndPr>
+      <w:rPr>
+        <w:color w:val="7F7F7F" w:themeColor="background1" w:themeShade="7F"/>
+        <w:spacing w:val="60"/>
+      </w:rPr>
+    </w:sdtEndPr>
+    <w:sdtContent>
+      <w:p>
+        <w:pPr>
+          <w:pStyle w:val="Footer"/>
+          <w:pBdr>
+            <w:top w:val="single" w:sz="4" w:space="1" w:color="D9D9D9" w:themeColor="background1" w:themeShade="D9"/>
+          </w:pBdr>
+          <w:jc w:val="right"/>
+        </w:pPr>
+        <w:r>
+          <w:fldChar w:fldCharType="begin"/>
+        </w:r>
+        <w:r>
+          <w:instrText xml:space="preserve"> PAGE   \* MERGEFORMAT </w:instrText>
+        </w:r>
+        <w:r>
+          <w:fldChar w:fldCharType="separate"/>
+        </w:r>
+        <w:r>
+          <w:rPr>
+            <w:noProof/>
+          </w:rPr>
+          <w:t>4</w:t>
+        </w:r>
+        <w:r>
+          <w:rPr>
+            <w:noProof/>
+          </w:rPr>
+          <w:fldChar w:fldCharType="end"/>
+        </w:r>
+        <w:r>
+          <w:t xml:space="preserve"> | </w:t>
+        </w:r>
+        <w:r>
+          <w:rPr>
+            <w:color w:val="7F7F7F" w:themeColor="background1" w:themeShade="7F"/>
+            <w:spacing w:val="60"/>
+          </w:rPr>
+          <w:t>Page</w:t>
+        </w:r>
+      </w:p>
+    </w:sdtContent>
+  </w:sdt>
+  <w:p>
+    <w:pPr>
+      <w:pStyle w:val="Footer"/>
+    </w:pPr>
+  </w:p>
+</w:ftr>
+</file>
+
 <file path=word/footnotes.xml><?xml version="1.0" encoding="utf-8"?>
 <w:footnotes xmlns:wpc="http://schemas.microsoft.com/office/word/2010/wordprocessingCanvas" xmlns:cx="http://schemas.microsoft.com/office/drawing/2014/chartex" xmlns:cx1="http://schemas.microsoft.com/office/drawing/2015/9/8/chartex" xmlns:cx2="http://schemas.microsoft.com/office/drawing/2015/10/21/chartex" xmlns:cx3="http://schemas.microsoft.com/office/drawing/2016/5/9/chartex" xmlns:cx4="http://schemas.microsoft.com/office/drawing/2016/5/10/chartex" xmlns:cx5="http://schemas.microsoft.com/office/drawing/2016/5/11/chartex" xmlns:mc="http://schemas.openxmlformats.org/markup-compatibility/2006" xmlns:o="urn:schemas-microsoft-com:office:office" xmlns:r="http://schemas.openxmlformats.org/officeDocument/2006/relationships" xmlns:m="http://schemas.openxmlformats.org/officeDocument/2006/math" xmlns:v="urn:schemas-microsoft-com:vml" xmlns:wp14="http://schemas.microsoft.com/office/word/2010/wordprocessingDrawing" xmlns:wp="http://schemas.openxmlformats.org/drawingml/2006/wordprocessingDrawing" xmlns:w10="urn:schemas-microsoft-com:office:word" xmlns:w="http://schemas.openxmlformats.org/wordprocessingml/2006/main" xmlns:w14="http://schemas.microsoft.com/office/word/2010/wordml" xmlns:w15="http://schemas.microsoft.com/office/word/2012/wordml" xmlns:w16se="http://schemas.microsoft.com/office/word/2015/wordml/symex" xmlns:wpg="http://schemas.microsoft.com/office/word/2010/wordprocessingGroup" xmlns:wpi="http://schemas.microsoft.com/office/word/2010/wordprocessingInk" xmlns:wne="http://schemas.microsoft.com/office/word/2006/wordml" xmlns:wps="http://schemas.microsoft.com/office/word/2010/wordprocessingShape" mc:Ignorable="w14 w15 w16se wp14">
   <w:footnote w:type="separator" w:id="-1">
@@ -1157,22 +3949,21 @@
 <file path=word/header1.xml><?xml version="1.0" encoding="utf-8"?>
 <w:hdr xmlns:wpc="http://schemas.microsoft.com/office/word/2010/wordprocessingCanvas" xmlns:cx="http://schemas.microsoft.com/office/drawing/2014/chartex" xmlns:cx1="http://schemas.microsoft.com/office/drawing/2015/9/8/chartex" xmlns:cx2="http://schemas.microsoft.com/office/drawing/2015/10/21/chartex" xmlns:cx3="http://schemas.microsoft.com/office/drawing/2016/5/9/chartex" xmlns:cx4="http://schemas.microsoft.com/office/drawing/2016/5/10/chartex" xmlns:cx5="http://schemas.microsoft.com/office/drawing/2016/5/11/chartex" xmlns:mc="http://schemas.openxmlformats.org/markup-compatibility/2006" xmlns:o="urn:schemas-microsoft-com:office:office" xmlns:r="http://schemas.openxmlformats.org/officeDocument/2006/relationships" xmlns:m="http://schemas.openxmlformats.org/officeDocument/2006/math" xmlns:v="urn:schemas-microsoft-com:vml" xmlns:wp14="http://schemas.microsoft.com/office/word/2010/wordprocessingDrawing" xmlns:wp="http://schemas.openxmlformats.org/drawingml/2006/wordprocessingDrawing" xmlns:w10="urn:schemas-microsoft-com:office:word" xmlns:w="http://schemas.openxmlformats.org/wordprocessingml/2006/main" xmlns:w14="http://schemas.microsoft.com/office/word/2010/wordml" xmlns:w15="http://schemas.microsoft.com/office/word/2012/wordml" xmlns:w16se="http://schemas.microsoft.com/office/word/2015/wordml/symex" xmlns:wpg="http://schemas.microsoft.com/office/word/2010/wordprocessingGroup" xmlns:wpi="http://schemas.microsoft.com/office/word/2010/wordprocessingInk" xmlns:wne="http://schemas.microsoft.com/office/word/2006/wordml" xmlns:wps="http://schemas.microsoft.com/office/word/2010/wordprocessingShape" mc:Ignorable="w14 w15 w16se wp14">
   <w:p>
+    <w:pPr>
+      <w:pStyle w:val="Header"/>
+    </w:pPr>
     <w:r>
-      <w:t xml:space="preserve">Jason Glass, Austin Ryder and </w:t>
+      <w:t>EECS 355</w:t>
     </w:r>
-    <w:proofErr w:type="spellStart"/>
     <w:r>
-      <w:t>Nihkil</w:t>
+      <w:ptab w:relativeTo="margin" w:alignment="center" w:leader="none"/>
     </w:r>
-    <w:proofErr w:type="spellEnd"/>
     <w:r>
-      <w:t xml:space="preserve"> </w:t>
+      <w:ptab w:relativeTo="margin" w:alignment="right" w:leader="none"/>
     </w:r>
-    <w:proofErr w:type="spellStart"/>
     <w:r>
-      <w:t>Vishnubhatla</w:t>
+      <w:t>Glass, Ryder, Vishnubhatla</w:t>
     </w:r>
-    <w:proofErr w:type="spellEnd"/>
   </w:p>
 </w:hdr>
 </file>
@@ -1293,6 +4084,92 @@
     </w:lvl>
   </w:abstractNum>
   <w:abstractNum w:abstractNumId="1" w15:restartNumberingAfterBreak="0">
+    <w:nsid w:val="211C69C3"/>
+    <w:multiLevelType w:val="hybridMultilevel"/>
+    <w:tmpl w:val="6478ED00"/>
+    <w:lvl w:ilvl="0" w:tplc="0409000F">
+      <w:start w:val="1"/>
+      <w:numFmt w:val="decimal"/>
+      <w:lvlText w:val="%1."/>
+      <w:lvlJc w:val="left"/>
+      <w:pPr>
+        <w:ind w:left="720" w:hanging="360"/>
+      </w:pPr>
+    </w:lvl>
+    <w:lvl w:ilvl="1" w:tplc="04090019">
+      <w:start w:val="1"/>
+      <w:numFmt w:val="lowerLetter"/>
+      <w:lvlText w:val="%2."/>
+      <w:lvlJc w:val="left"/>
+      <w:pPr>
+        <w:ind w:left="1440" w:hanging="360"/>
+      </w:pPr>
+    </w:lvl>
+    <w:lvl w:ilvl="2" w:tplc="0409001B" w:tentative="1">
+      <w:start w:val="1"/>
+      <w:numFmt w:val="lowerRoman"/>
+      <w:lvlText w:val="%3."/>
+      <w:lvlJc w:val="right"/>
+      <w:pPr>
+        <w:ind w:left="2160" w:hanging="180"/>
+      </w:pPr>
+    </w:lvl>
+    <w:lvl w:ilvl="3" w:tplc="0409000F" w:tentative="1">
+      <w:start w:val="1"/>
+      <w:numFmt w:val="decimal"/>
+      <w:lvlText w:val="%4."/>
+      <w:lvlJc w:val="left"/>
+      <w:pPr>
+        <w:ind w:left="2880" w:hanging="360"/>
+      </w:pPr>
+    </w:lvl>
+    <w:lvl w:ilvl="4" w:tplc="04090019" w:tentative="1">
+      <w:start w:val="1"/>
+      <w:numFmt w:val="lowerLetter"/>
+      <w:lvlText w:val="%5."/>
+      <w:lvlJc w:val="left"/>
+      <w:pPr>
+        <w:ind w:left="3600" w:hanging="360"/>
+      </w:pPr>
+    </w:lvl>
+    <w:lvl w:ilvl="5" w:tplc="0409001B" w:tentative="1">
+      <w:start w:val="1"/>
+      <w:numFmt w:val="lowerRoman"/>
+      <w:lvlText w:val="%6."/>
+      <w:lvlJc w:val="right"/>
+      <w:pPr>
+        <w:ind w:left="4320" w:hanging="180"/>
+      </w:pPr>
+    </w:lvl>
+    <w:lvl w:ilvl="6" w:tplc="0409000F" w:tentative="1">
+      <w:start w:val="1"/>
+      <w:numFmt w:val="decimal"/>
+      <w:lvlText w:val="%7."/>
+      <w:lvlJc w:val="left"/>
+      <w:pPr>
+        <w:ind w:left="5040" w:hanging="360"/>
+      </w:pPr>
+    </w:lvl>
+    <w:lvl w:ilvl="7" w:tplc="04090019" w:tentative="1">
+      <w:start w:val="1"/>
+      <w:numFmt w:val="lowerLetter"/>
+      <w:lvlText w:val="%8."/>
+      <w:lvlJc w:val="left"/>
+      <w:pPr>
+        <w:ind w:left="5760" w:hanging="360"/>
+      </w:pPr>
+    </w:lvl>
+    <w:lvl w:ilvl="8" w:tplc="0409001B" w:tentative="1">
+      <w:start w:val="1"/>
+      <w:numFmt w:val="lowerRoman"/>
+      <w:lvlText w:val="%9."/>
+      <w:lvlJc w:val="right"/>
+      <w:pPr>
+        <w:ind w:left="6480" w:hanging="180"/>
+      </w:pPr>
+    </w:lvl>
+  </w:abstractNum>
+  <w:abstractNum w:abstractNumId="2" w15:restartNumberingAfterBreak="0">
     <w:nsid w:val="666B5292"/>
     <w:multiLevelType w:val="hybridMultilevel"/>
     <w:tmpl w:val="FA46F9EE"/>
@@ -1405,7 +4282,7 @@
       </w:rPr>
     </w:lvl>
   </w:abstractNum>
-  <w:abstractNum w:abstractNumId="2" w15:restartNumberingAfterBreak="0">
+  <w:abstractNum w:abstractNumId="3" w15:restartNumberingAfterBreak="0">
     <w:nsid w:val="77247E71"/>
     <w:multiLevelType w:val="hybridMultilevel"/>
     <w:tmpl w:val="2D14E232"/>
@@ -1519,13 +4396,16 @@
     </w:lvl>
   </w:abstractNum>
   <w:num w:numId="1">
-    <w:abstractNumId w:val="1"/>
+    <w:abstractNumId w:val="2"/>
   </w:num>
   <w:num w:numId="2">
     <w:abstractNumId w:val="0"/>
   </w:num>
   <w:num w:numId="3">
-    <w:abstractNumId w:val="2"/>
+    <w:abstractNumId w:val="3"/>
+  </w:num>
+  <w:num w:numId="4">
+    <w:abstractNumId w:val="1"/>
   </w:num>
 </w:numbering>
 </file>
@@ -2043,7 +4923,556 @@
     <w:uiPriority w:val="99"/>
     <w:rsid w:val="008975D4"/>
   </w:style>
+  <w:style w:type="paragraph" w:styleId="NoSpacing">
+    <w:name w:val="No Spacing"/>
+    <w:link w:val="NoSpacingChar"/>
+    <w:uiPriority w:val="1"/>
+    <w:qFormat/>
+    <w:rsid w:val="00D54786"/>
+    <w:pPr>
+      <w:spacing w:after="0" w:line="240" w:lineRule="auto"/>
+    </w:pPr>
+  </w:style>
+  <w:style w:type="character" w:customStyle="1" w:styleId="NoSpacingChar">
+    <w:name w:val="No Spacing Char"/>
+    <w:basedOn w:val="DefaultParagraphFont"/>
+    <w:link w:val="NoSpacing"/>
+    <w:uiPriority w:val="1"/>
+    <w:rsid w:val="007A0D3D"/>
+  </w:style>
 </w:styles>
+</file>
+
+<file path=word/glossary/document.xml><?xml version="1.0" encoding="utf-8"?>
+<w:glossaryDocument xmlns:wpc="http://schemas.microsoft.com/office/word/2010/wordprocessingCanvas" xmlns:cx="http://schemas.microsoft.com/office/drawing/2014/chartex" xmlns:cx1="http://schemas.microsoft.com/office/drawing/2015/9/8/chartex" xmlns:cx2="http://schemas.microsoft.com/office/drawing/2015/10/21/chartex" xmlns:cx3="http://schemas.microsoft.com/office/drawing/2016/5/9/chartex" xmlns:cx4="http://schemas.microsoft.com/office/drawing/2016/5/10/chartex" xmlns:cx5="http://schemas.microsoft.com/office/drawing/2016/5/11/chartex" xmlns:mc="http://schemas.openxmlformats.org/markup-compatibility/2006" xmlns:o="urn:schemas-microsoft-com:office:office" xmlns:r="http://schemas.openxmlformats.org/officeDocument/2006/relationships" xmlns:m="http://schemas.openxmlformats.org/officeDocument/2006/math" xmlns:v="urn:schemas-microsoft-com:vml" xmlns:wp14="http://schemas.microsoft.com/office/word/2010/wordprocessingDrawing" xmlns:wp="http://schemas.openxmlformats.org/drawingml/2006/wordprocessingDrawing" xmlns:w10="urn:schemas-microsoft-com:office:word" xmlns:w="http://schemas.openxmlformats.org/wordprocessingml/2006/main" xmlns:w14="http://schemas.microsoft.com/office/word/2010/wordml" xmlns:w15="http://schemas.microsoft.com/office/word/2012/wordml" xmlns:w16se="http://schemas.microsoft.com/office/word/2015/wordml/symex" xmlns:wpg="http://schemas.microsoft.com/office/word/2010/wordprocessingGroup" xmlns:wpi="http://schemas.microsoft.com/office/word/2010/wordprocessingInk" xmlns:wne="http://schemas.microsoft.com/office/word/2006/wordml" xmlns:wps="http://schemas.microsoft.com/office/word/2010/wordprocessingShape" mc:Ignorable="w14 w15 w16se wp14"/>
+</file>
+
+<file path=word/glossary/fontTable.xml><?xml version="1.0" encoding="utf-8"?>
+<w:fonts xmlns:mc="http://schemas.openxmlformats.org/markup-compatibility/2006" xmlns:r="http://schemas.openxmlformats.org/officeDocument/2006/relationships" xmlns:w="http://schemas.openxmlformats.org/wordprocessingml/2006/main" xmlns:w14="http://schemas.microsoft.com/office/word/2010/wordml" xmlns:w15="http://schemas.microsoft.com/office/word/2012/wordml" xmlns:w16se="http://schemas.microsoft.com/office/word/2015/wordml/symex" mc:Ignorable="w14 w15 w16se">
+  <w:font w:name="Symbol">
+    <w:panose1 w:val="05050102010706020507"/>
+    <w:charset w:val="02"/>
+    <w:family w:val="roman"/>
+    <w:pitch w:val="variable"/>
+    <w:sig w:usb0="00000000" w:usb1="10000000" w:usb2="00000000" w:usb3="00000000" w:csb0="80000000" w:csb1="00000000"/>
+  </w:font>
+  <w:font w:name="Times New Roman">
+    <w:panose1 w:val="02020603050405020304"/>
+    <w:charset w:val="00"/>
+    <w:family w:val="roman"/>
+    <w:pitch w:val="variable"/>
+    <w:sig w:usb0="E0002EFF" w:usb1="C0007843" w:usb2="00000009" w:usb3="00000000" w:csb0="000001FF" w:csb1="00000000"/>
+  </w:font>
+  <w:font w:name="Courier New">
+    <w:panose1 w:val="02070309020205020404"/>
+    <w:charset w:val="00"/>
+    <w:family w:val="modern"/>
+    <w:pitch w:val="fixed"/>
+    <w:sig w:usb0="E0002AFF" w:usb1="C0007843" w:usb2="00000009" w:usb3="00000000" w:csb0="000001FF" w:csb1="00000000"/>
+  </w:font>
+  <w:font w:name="Wingdings">
+    <w:panose1 w:val="05000000000000000000"/>
+    <w:charset w:val="02"/>
+    <w:family w:val="auto"/>
+    <w:pitch w:val="variable"/>
+    <w:sig w:usb0="00000000" w:usb1="10000000" w:usb2="00000000" w:usb3="00000000" w:csb0="80000000" w:csb1="00000000"/>
+  </w:font>
+  <w:font w:name="Calibri">
+    <w:panose1 w:val="020F0502020204030204"/>
+    <w:charset w:val="00"/>
+    <w:family w:val="swiss"/>
+    <w:pitch w:val="variable"/>
+    <w:sig w:usb0="E00002FF" w:usb1="4000ACFF" w:usb2="00000001" w:usb3="00000000" w:csb0="0000019F" w:csb1="00000000"/>
+  </w:font>
+  <w:font w:name="Calibri Light">
+    <w:panose1 w:val="020F0302020204030204"/>
+    <w:charset w:val="00"/>
+    <w:family w:val="swiss"/>
+    <w:pitch w:val="variable"/>
+    <w:sig w:usb0="A00002EF" w:usb1="4000207B" w:usb2="00000000" w:usb3="00000000" w:csb0="0000019F" w:csb1="00000000"/>
+  </w:font>
+</w:fonts>
+</file>
+
+<file path=word/glossary/settings.xml><?xml version="1.0" encoding="utf-8"?>
+<w:settings xmlns:mc="http://schemas.openxmlformats.org/markup-compatibility/2006" xmlns:o="urn:schemas-microsoft-com:office:office" xmlns:r="http://schemas.openxmlformats.org/officeDocument/2006/relationships" xmlns:m="http://schemas.openxmlformats.org/officeDocument/2006/math" xmlns:v="urn:schemas-microsoft-com:vml" xmlns:w10="urn:schemas-microsoft-com:office:word" xmlns:w="http://schemas.openxmlformats.org/wordprocessingml/2006/main" xmlns:w14="http://schemas.microsoft.com/office/word/2010/wordml" xmlns:w15="http://schemas.microsoft.com/office/word/2012/wordml" xmlns:w16se="http://schemas.microsoft.com/office/word/2015/wordml/symex" xmlns:sl="http://schemas.openxmlformats.org/schemaLibrary/2006/main" mc:Ignorable="w14 w15 w16se">
+  <w:view w:val="normal"/>
+  <w:defaultTabStop w:val="720"/>
+  <w:characterSpacingControl w:val="doNotCompress"/>
+  <w:compat>
+    <w:useFELayout/>
+    <w:compatSetting w:name="compatibilityMode" w:uri="http://schemas.microsoft.com/office/word" w:val="15"/>
+    <w:compatSetting w:name="overrideTableStyleFontSizeAndJustification" w:uri="http://schemas.microsoft.com/office/word" w:val="1"/>
+    <w:compatSetting w:name="enableOpenTypeFeatures" w:uri="http://schemas.microsoft.com/office/word" w:val="1"/>
+    <w:compatSetting w:name="doNotFlipMirrorIndents" w:uri="http://schemas.microsoft.com/office/word" w:val="1"/>
+    <w:compatSetting w:name="differentiateMultirowTableHeaders" w:uri="http://schemas.microsoft.com/office/word" w:val="1"/>
+  </w:compat>
+  <w:rsids>
+    <w:rsidRoot w:val="00677F51"/>
+    <w:rsid w:val="00677F51"/>
+    <w:rsid w:val="00FC306A"/>
+  </w:rsids>
+  <m:mathPr>
+    <m:mathFont m:val="Cambria Math"/>
+    <m:brkBin m:val="before"/>
+    <m:brkBinSub m:val="--"/>
+    <m:smallFrac m:val="0"/>
+    <m:dispDef/>
+    <m:lMargin m:val="0"/>
+    <m:rMargin m:val="0"/>
+    <m:defJc m:val="centerGroup"/>
+    <m:wrapIndent m:val="1440"/>
+    <m:intLim m:val="subSup"/>
+    <m:naryLim m:val="undOvr"/>
+  </m:mathPr>
+  <w:themeFontLang w:val="en-US"/>
+  <w:clrSchemeMapping w:bg1="light1" w:t1="dark1" w:bg2="light2" w:t2="dark2" w:accent1="accent1" w:accent2="accent2" w:accent3="accent3" w:accent4="accent4" w:accent5="accent5" w:accent6="accent6" w:hyperlink="hyperlink" w:followedHyperlink="followedHyperlink"/>
+  <w:decimalSymbol w:val="."/>
+  <w:listSeparator w:val=","/>
+  <w15:chartTrackingRefBased/>
+</w:settings>
+</file>
+
+<file path=word/glossary/styles.xml><?xml version="1.0" encoding="utf-8"?>
+<w:styles xmlns:mc="http://schemas.openxmlformats.org/markup-compatibility/2006" xmlns:r="http://schemas.openxmlformats.org/officeDocument/2006/relationships" xmlns:w="http://schemas.openxmlformats.org/wordprocessingml/2006/main" xmlns:w14="http://schemas.microsoft.com/office/word/2010/wordml" xmlns:w15="http://schemas.microsoft.com/office/word/2012/wordml" xmlns:w16se="http://schemas.microsoft.com/office/word/2015/wordml/symex" mc:Ignorable="w14 w15 w16se">
+  <w:docDefaults>
+    <w:rPrDefault>
+      <w:rPr>
+        <w:rFonts w:asciiTheme="minorHAnsi" w:eastAsiaTheme="minorEastAsia" w:hAnsiTheme="minorHAnsi" w:cstheme="minorBidi"/>
+        <w:sz w:val="22"/>
+        <w:szCs w:val="22"/>
+        <w:lang w:val="en-US" w:eastAsia="en-US" w:bidi="ar-SA"/>
+      </w:rPr>
+    </w:rPrDefault>
+    <w:pPrDefault>
+      <w:pPr>
+        <w:spacing w:after="160" w:line="259" w:lineRule="auto"/>
+      </w:pPr>
+    </w:pPrDefault>
+  </w:docDefaults>
+  <w:latentStyles w:defLockedState="0" w:defUIPriority="99" w:defSemiHidden="0" w:defUnhideWhenUsed="0" w:defQFormat="0" w:count="374">
+    <w:lsdException w:name="Normal" w:uiPriority="0" w:qFormat="1"/>
+    <w:lsdException w:name="heading 1" w:uiPriority="9" w:qFormat="1"/>
+    <w:lsdException w:name="heading 2" w:semiHidden="1" w:uiPriority="9" w:unhideWhenUsed="1" w:qFormat="1"/>
+    <w:lsdException w:name="heading 3" w:semiHidden="1" w:uiPriority="9" w:unhideWhenUsed="1" w:qFormat="1"/>
+    <w:lsdException w:name="heading 4" w:semiHidden="1" w:uiPriority="9" w:unhideWhenUsed="1" w:qFormat="1"/>
+    <w:lsdException w:name="heading 5" w:semiHidden="1" w:uiPriority="9" w:unhideWhenUsed="1" w:qFormat="1"/>
+    <w:lsdException w:name="heading 6" w:semiHidden="1" w:uiPriority="9" w:unhideWhenUsed="1" w:qFormat="1"/>
+    <w:lsdException w:name="heading 7" w:semiHidden="1" w:uiPriority="9" w:unhideWhenUsed="1" w:qFormat="1"/>
+    <w:lsdException w:name="heading 8" w:semiHidden="1" w:uiPriority="9" w:unhideWhenUsed="1" w:qFormat="1"/>
+    <w:lsdException w:name="heading 9" w:semiHidden="1" w:uiPriority="9" w:unhideWhenUsed="1" w:qFormat="1"/>
+    <w:lsdException w:name="index 1" w:semiHidden="1" w:unhideWhenUsed="1"/>
+    <w:lsdException w:name="index 2" w:semiHidden="1" w:unhideWhenUsed="1"/>
+    <w:lsdException w:name="index 3" w:semiHidden="1" w:unhideWhenUsed="1"/>
+    <w:lsdException w:name="index 4" w:semiHidden="1" w:unhideWhenUsed="1"/>
+    <w:lsdException w:name="index 5" w:semiHidden="1" w:unhideWhenUsed="1"/>
+    <w:lsdException w:name="index 6" w:semiHidden="1" w:unhideWhenUsed="1"/>
+    <w:lsdException w:name="index 7" w:semiHidden="1" w:unhideWhenUsed="1"/>
+    <w:lsdException w:name="index 8" w:semiHidden="1" w:unhideWhenUsed="1"/>
+    <w:lsdException w:name="index 9" w:semiHidden="1" w:unhideWhenUsed="1"/>
+    <w:lsdException w:name="toc 1" w:semiHidden="1" w:uiPriority="39" w:unhideWhenUsed="1"/>
+    <w:lsdException w:name="toc 2" w:semiHidden="1" w:uiPriority="39" w:unhideWhenUsed="1"/>
+    <w:lsdException w:name="toc 3" w:semiHidden="1" w:uiPriority="39" w:unhideWhenUsed="1"/>
+    <w:lsdException w:name="toc 4" w:semiHidden="1" w:uiPriority="39" w:unhideWhenUsed="1"/>
+    <w:lsdException w:name="toc 5" w:semiHidden="1" w:uiPriority="39" w:unhideWhenUsed="1"/>
+    <w:lsdException w:name="toc 6" w:semiHidden="1" w:uiPriority="39" w:unhideWhenUsed="1"/>
+    <w:lsdException w:name="toc 7" w:semiHidden="1" w:uiPriority="39" w:unhideWhenUsed="1"/>
+    <w:lsdException w:name="toc 8" w:semiHidden="1" w:uiPriority="39" w:unhideWhenUsed="1"/>
+    <w:lsdException w:name="toc 9" w:semiHidden="1" w:uiPriority="39" w:unhideWhenUsed="1"/>
+    <w:lsdException w:name="Normal Indent" w:semiHidden="1" w:unhideWhenUsed="1"/>
+    <w:lsdException w:name="footnote text" w:semiHidden="1" w:unhideWhenUsed="1"/>
+    <w:lsdException w:name="annotation text" w:semiHidden="1" w:unhideWhenUsed="1"/>
+    <w:lsdException w:name="header" w:semiHidden="1" w:unhideWhenUsed="1"/>
+    <w:lsdException w:name="footer" w:semiHidden="1" w:unhideWhenUsed="1"/>
+    <w:lsdException w:name="index heading" w:semiHidden="1" w:unhideWhenUsed="1"/>
+    <w:lsdException w:name="caption" w:semiHidden="1" w:uiPriority="35" w:unhideWhenUsed="1" w:qFormat="1"/>
+    <w:lsdException w:name="table of figures" w:semiHidden="1" w:unhideWhenUsed="1"/>
+    <w:lsdException w:name="envelope address" w:semiHidden="1" w:unhideWhenUsed="1"/>
+    <w:lsdException w:name="envelope return" w:semiHidden="1" w:unhideWhenUsed="1"/>
+    <w:lsdException w:name="footnote reference" w:semiHidden="1" w:unhideWhenUsed="1"/>
+    <w:lsdException w:name="annotation reference" w:semiHidden="1" w:unhideWhenUsed="1"/>
+    <w:lsdException w:name="line number" w:semiHidden="1" w:unhideWhenUsed="1"/>
+    <w:lsdException w:name="page number" w:semiHidden="1" w:unhideWhenUsed="1"/>
+    <w:lsdException w:name="endnote reference" w:semiHidden="1" w:unhideWhenUsed="1"/>
+    <w:lsdException w:name="endnote text" w:semiHidden="1" w:unhideWhenUsed="1"/>
+    <w:lsdException w:name="table of authorities" w:semiHidden="1" w:unhideWhenUsed="1"/>
+    <w:lsdException w:name="macro" w:semiHidden="1" w:unhideWhenUsed="1"/>
+    <w:lsdException w:name="toa heading" w:semiHidden="1" w:unhideWhenUsed="1"/>
+    <w:lsdException w:name="List" w:semiHidden="1" w:unhideWhenUsed="1"/>
+    <w:lsdException w:name="List Bullet" w:semiHidden="1" w:unhideWhenUsed="1"/>
+    <w:lsdException w:name="List Number" w:semiHidden="1" w:unhideWhenUsed="1"/>
+    <w:lsdException w:name="List 2" w:semiHidden="1" w:unhideWhenUsed="1"/>
+    <w:lsdException w:name="List 3" w:semiHidden="1" w:unhideWhenUsed="1"/>
+    <w:lsdException w:name="List 4" w:semiHidden="1" w:unhideWhenUsed="1"/>
+    <w:lsdException w:name="List 5" w:semiHidden="1" w:unhideWhenUsed="1"/>
+    <w:lsdException w:name="List Bullet 2" w:semiHidden="1" w:unhideWhenUsed="1"/>
+    <w:lsdException w:name="List Bullet 3" w:semiHidden="1" w:unhideWhenUsed="1"/>
+    <w:lsdException w:name="List Bullet 4" w:semiHidden="1" w:unhideWhenUsed="1"/>
+    <w:lsdException w:name="List Bullet 5" w:semiHidden="1" w:unhideWhenUsed="1"/>
+    <w:lsdException w:name="List Number 2" w:semiHidden="1" w:unhideWhenUsed="1"/>
+    <w:lsdException w:name="List Number 3" w:semiHidden="1" w:unhideWhenUsed="1"/>
+    <w:lsdException w:name="List Number 4" w:semiHidden="1" w:unhideWhenUsed="1"/>
+    <w:lsdException w:name="List Number 5" w:semiHidden="1" w:unhideWhenUsed="1"/>
+    <w:lsdException w:name="Title" w:uiPriority="10" w:qFormat="1"/>
+    <w:lsdException w:name="Closing" w:semiHidden="1" w:unhideWhenUsed="1"/>
+    <w:lsdException w:name="Signature" w:semiHidden="1" w:unhideWhenUsed="1"/>
+    <w:lsdException w:name="Default Paragraph Font" w:semiHidden="1" w:uiPriority="1" w:unhideWhenUsed="1"/>
+    <w:lsdException w:name="Body Text" w:semiHidden="1" w:unhideWhenUsed="1"/>
+    <w:lsdException w:name="Body Text Indent" w:semiHidden="1" w:unhideWhenUsed="1"/>
+    <w:lsdException w:name="List Continue" w:semiHidden="1" w:unhideWhenUsed="1"/>
+    <w:lsdException w:name="List Continue 2" w:semiHidden="1" w:unhideWhenUsed="1"/>
+    <w:lsdException w:name="List Continue 3" w:semiHidden="1" w:unhideWhenUsed="1"/>
+    <w:lsdException w:name="List Continue 4" w:semiHidden="1" w:unhideWhenUsed="1"/>
+    <w:lsdException w:name="List Continue 5" w:semiHidden="1" w:unhideWhenUsed="1"/>
+    <w:lsdException w:name="Message Header" w:semiHidden="1" w:unhideWhenUsed="1"/>
+    <w:lsdException w:name="Subtitle" w:uiPriority="11" w:qFormat="1"/>
+    <w:lsdException w:name="Salutation" w:semiHidden="1" w:unhideWhenUsed="1"/>
+    <w:lsdException w:name="Date" w:semiHidden="1" w:unhideWhenUsed="1"/>
+    <w:lsdException w:name="Body Text First Indent" w:semiHidden="1" w:unhideWhenUsed="1"/>
+    <w:lsdException w:name="Body Text First Indent 2" w:semiHidden="1" w:unhideWhenUsed="1"/>
+    <w:lsdException w:name="Note Heading" w:semiHidden="1" w:unhideWhenUsed="1"/>
+    <w:lsdException w:name="Body Text 2" w:semiHidden="1" w:unhideWhenUsed="1"/>
+    <w:lsdException w:name="Body Text 3" w:semiHidden="1" w:unhideWhenUsed="1"/>
+    <w:lsdException w:name="Body Text Indent 2" w:semiHidden="1" w:unhideWhenUsed="1"/>
+    <w:lsdException w:name="Body Text Indent 3" w:semiHidden="1" w:unhideWhenUsed="1"/>
+    <w:lsdException w:name="Block Text" w:semiHidden="1" w:unhideWhenUsed="1"/>
+    <w:lsdException w:name="Hyperlink" w:semiHidden="1" w:unhideWhenUsed="1"/>
+    <w:lsdException w:name="FollowedHyperlink" w:semiHidden="1" w:unhideWhenUsed="1"/>
+    <w:lsdException w:name="Strong" w:uiPriority="22" w:qFormat="1"/>
+    <w:lsdException w:name="Emphasis" w:uiPriority="20" w:qFormat="1"/>
+    <w:lsdException w:name="Document Map" w:semiHidden="1" w:unhideWhenUsed="1"/>
+    <w:lsdException w:name="Plain Text" w:semiHidden="1" w:unhideWhenUsed="1"/>
+    <w:lsdException w:name="E-mail Signature" w:semiHidden="1" w:unhideWhenUsed="1"/>
+    <w:lsdException w:name="HTML Top of Form" w:semiHidden="1" w:unhideWhenUsed="1"/>
+    <w:lsdException w:name="HTML Bottom of Form" w:semiHidden="1" w:unhideWhenUsed="1"/>
+    <w:lsdException w:name="Normal (Web)" w:semiHidden="1" w:unhideWhenUsed="1"/>
+    <w:lsdException w:name="HTML Acronym" w:semiHidden="1" w:unhideWhenUsed="1"/>
+    <w:lsdException w:name="HTML Address" w:semiHidden="1" w:unhideWhenUsed="1"/>
+    <w:lsdException w:name="HTML Cite" w:semiHidden="1" w:unhideWhenUsed="1"/>
+    <w:lsdException w:name="HTML Code" w:semiHidden="1" w:unhideWhenUsed="1"/>
+    <w:lsdException w:name="HTML Definition" w:semiHidden="1" w:unhideWhenUsed="1"/>
+    <w:lsdException w:name="HTML Keyboard" w:semiHidden="1" w:unhideWhenUsed="1"/>
+    <w:lsdException w:name="HTML Preformatted" w:semiHidden="1" w:unhideWhenUsed="1"/>
+    <w:lsdException w:name="HTML Sample" w:semiHidden="1" w:unhideWhenUsed="1"/>
+    <w:lsdException w:name="HTML Typewriter" w:semiHidden="1" w:unhideWhenUsed="1"/>
+    <w:lsdException w:name="HTML Variable" w:semiHidden="1" w:unhideWhenUsed="1"/>
+    <w:lsdException w:name="Normal Table" w:semiHidden="1" w:unhideWhenUsed="1"/>
+    <w:lsdException w:name="annotation subject" w:semiHidden="1" w:unhideWhenUsed="1"/>
+    <w:lsdException w:name="No List" w:semiHidden="1" w:unhideWhenUsed="1"/>
+    <w:lsdException w:name="Outline List 1" w:semiHidden="1" w:unhideWhenUsed="1"/>
+    <w:lsdException w:name="Outline List 2" w:semiHidden="1" w:unhideWhenUsed="1"/>
+    <w:lsdException w:name="Outline List 3" w:semiHidden="1" w:unhideWhenUsed="1"/>
+    <w:lsdException w:name="Table Simple 1" w:semiHidden="1" w:unhideWhenUsed="1"/>
+    <w:lsdException w:name="Table Simple 2" w:semiHidden="1" w:unhideWhenUsed="1"/>
+    <w:lsdException w:name="Table Simple 3" w:semiHidden="1" w:unhideWhenUsed="1"/>
+    <w:lsdException w:name="Table Classic 1" w:semiHidden="1" w:unhideWhenUsed="1"/>
+    <w:lsdException w:name="Table Classic 2" w:semiHidden="1" w:unhideWhenUsed="1"/>
+    <w:lsdException w:name="Table Classic 3" w:semiHidden="1" w:unhideWhenUsed="1"/>
+    <w:lsdException w:name="Table Classic 4" w:semiHidden="1" w:unhideWhenUsed="1"/>
+    <w:lsdException w:name="Table Colorful 1" w:semiHidden="1" w:unhideWhenUsed="1"/>
+    <w:lsdException w:name="Table Colorful 2" w:semiHidden="1" w:unhideWhenUsed="1"/>
+    <w:lsdException w:name="Table Colorful 3" w:semiHidden="1" w:unhideWhenUsed="1"/>
+    <w:lsdException w:name="Table Columns 1" w:semiHidden="1" w:unhideWhenUsed="1"/>
+    <w:lsdException w:name="Table Columns 2" w:semiHidden="1" w:unhideWhenUsed="1"/>
+    <w:lsdException w:name="Table Columns 3" w:semiHidden="1" w:unhideWhenUsed="1"/>
+    <w:lsdException w:name="Table Columns 4" w:semiHidden="1" w:unhideWhenUsed="1"/>
+    <w:lsdException w:name="Table Columns 5" w:semiHidden="1" w:unhideWhenUsed="1"/>
+    <w:lsdException w:name="Table Grid 1" w:semiHidden="1" w:unhideWhenUsed="1"/>
+    <w:lsdException w:name="Table Grid 2" w:semiHidden="1" w:unhideWhenUsed="1"/>
+    <w:lsdException w:name="Table Grid 3" w:semiHidden="1" w:unhideWhenUsed="1"/>
+    <w:lsdException w:name="Table Grid 4" w:semiHidden="1" w:unhideWhenUsed="1"/>
+    <w:lsdException w:name="Table Grid 5" w:semiHidden="1" w:unhideWhenUsed="1"/>
+    <w:lsdException w:name="Table Grid 6" w:semiHidden="1" w:unhideWhenUsed="1"/>
+    <w:lsdException w:name="Table Grid 7" w:semiHidden="1" w:unhideWhenUsed="1"/>
+    <w:lsdException w:name="Table Grid 8" w:semiHidden="1" w:unhideWhenUsed="1"/>
+    <w:lsdException w:name="Table List 1" w:semiHidden="1" w:unhideWhenUsed="1"/>
+    <w:lsdException w:name="Table List 2" w:semiHidden="1" w:unhideWhenUsed="1"/>
+    <w:lsdException w:name="Table List 3" w:semiHidden="1" w:unhideWhenUsed="1"/>
+    <w:lsdException w:name="Table List 4" w:semiHidden="1" w:unhideWhenUsed="1"/>
+    <w:lsdException w:name="Table List 5" w:semiHidden="1" w:unhideWhenUsed="1"/>
+    <w:lsdException w:name="Table List 6" w:semiHidden="1" w:unhideWhenUsed="1"/>
+    <w:lsdException w:name="Table List 7" w:semiHidden="1" w:unhideWhenUsed="1"/>
+    <w:lsdException w:name="Table List 8" w:semiHidden="1" w:unhideWhenUsed="1"/>
+    <w:lsdException w:name="Table 3D effects 1" w:semiHidden="1" w:unhideWhenUsed="1"/>
+    <w:lsdException w:name="Table 3D effects 2" w:semiHidden="1" w:unhideWhenUsed="1"/>
+    <w:lsdException w:name="Table 3D effects 3" w:semiHidden="1" w:unhideWhenUsed="1"/>
+    <w:lsdException w:name="Table Contemporary" w:semiHidden="1" w:unhideWhenUsed="1"/>
+    <w:lsdException w:name="Table Elegant" w:semiHidden="1" w:unhideWhenUsed="1"/>
+    <w:lsdException w:name="Table Professional" w:semiHidden="1" w:unhideWhenUsed="1"/>
+    <w:lsdException w:name="Table Subtle 1" w:semiHidden="1" w:unhideWhenUsed="1"/>
+    <w:lsdException w:name="Table Subtle 2" w:semiHidden="1" w:unhideWhenUsed="1"/>
+    <w:lsdException w:name="Table Web 1" w:semiHidden="1" w:unhideWhenUsed="1"/>
+    <w:lsdException w:name="Table Web 2" w:semiHidden="1" w:unhideWhenUsed="1"/>
+    <w:lsdException w:name="Table Web 3" w:semiHidden="1" w:unhideWhenUsed="1"/>
+    <w:lsdException w:name="Balloon Text" w:semiHidden="1" w:unhideWhenUsed="1"/>
+    <w:lsdException w:name="Table Grid" w:uiPriority="39"/>
+    <w:lsdException w:name="Table Theme" w:semiHidden="1" w:unhideWhenUsed="1"/>
+    <w:lsdException w:name="Placeholder Text" w:semiHidden="1"/>
+    <w:lsdException w:name="No Spacing" w:uiPriority="1" w:qFormat="1"/>
+    <w:lsdException w:name="Light Shading" w:uiPriority="60"/>
+    <w:lsdException w:name="Light List" w:uiPriority="61"/>
+    <w:lsdException w:name="Light Grid" w:uiPriority="62"/>
+    <w:lsdException w:name="Medium Shading 1" w:uiPriority="63"/>
+    <w:lsdException w:name="Medium Shading 2" w:uiPriority="64"/>
+    <w:lsdException w:name="Medium List 1" w:uiPriority="65"/>
+    <w:lsdException w:name="Medium List 2" w:uiPriority="66"/>
+    <w:lsdException w:name="Medium Grid 1" w:uiPriority="67"/>
+    <w:lsdException w:name="Medium Grid 2" w:uiPriority="68"/>
+    <w:lsdException w:name="Medium Grid 3" w:uiPriority="69"/>
+    <w:lsdException w:name="Dark List" w:uiPriority="70"/>
+    <w:lsdException w:name="Colorful Shading" w:uiPriority="71"/>
+    <w:lsdException w:name="Colorful List" w:uiPriority="72"/>
+    <w:lsdException w:name="Colorful Grid" w:uiPriority="73"/>
+    <w:lsdException w:name="Light Shading Accent 1" w:uiPriority="60"/>
+    <w:lsdException w:name="Light List Accent 1" w:uiPriority="61"/>
+    <w:lsdException w:name="Light Grid Accent 1" w:uiPriority="62"/>
+    <w:lsdException w:name="Medium Shading 1 Accent 1" w:uiPriority="63"/>
+    <w:lsdException w:name="Medium Shading 2 Accent 1" w:uiPriority="64"/>
+    <w:lsdException w:name="Medium List 1 Accent 1" w:uiPriority="65"/>
+    <w:lsdException w:name="Revision" w:semiHidden="1"/>
+    <w:lsdException w:name="List Paragraph" w:uiPriority="34" w:qFormat="1"/>
+    <w:lsdException w:name="Quote" w:uiPriority="29" w:qFormat="1"/>
+    <w:lsdException w:name="Intense Quote" w:uiPriority="30" w:qFormat="1"/>
+    <w:lsdException w:name="Medium List 2 Accent 1" w:uiPriority="66"/>
+    <w:lsdException w:name="Medium Grid 1 Accent 1" w:uiPriority="67"/>
+    <w:lsdException w:name="Medium Grid 2 Accent 1" w:uiPriority="68"/>
+    <w:lsdException w:name="Medium Grid 3 Accent 1" w:uiPriority="69"/>
+    <w:lsdException w:name="Dark List Accent 1" w:uiPriority="70"/>
+    <w:lsdException w:name="Colorful Shading Accent 1" w:uiPriority="71"/>
+    <w:lsdException w:name="Colorful List Accent 1" w:uiPriority="72"/>
+    <w:lsdException w:name="Colorful Grid Accent 1" w:uiPriority="73"/>
+    <w:lsdException w:name="Light Shading Accent 2" w:uiPriority="60"/>
+    <w:lsdException w:name="Light List Accent 2" w:uiPriority="61"/>
+    <w:lsdException w:name="Light Grid Accent 2" w:uiPriority="62"/>
+    <w:lsdException w:name="Medium Shading 1 Accent 2" w:uiPriority="63"/>
+    <w:lsdException w:name="Medium Shading 2 Accent 2" w:uiPriority="64"/>
+    <w:lsdException w:name="Medium List 1 Accent 2" w:uiPriority="65"/>
+    <w:lsdException w:name="Medium List 2 Accent 2" w:uiPriority="66"/>
+    <w:lsdException w:name="Medium Grid 1 Accent 2" w:uiPriority="67"/>
+    <w:lsdException w:name="Medium Grid 2 Accent 2" w:uiPriority="68"/>
+    <w:lsdException w:name="Medium Grid 3 Accent 2" w:uiPriority="69"/>
+    <w:lsdException w:name="Dark List Accent 2" w:uiPriority="70"/>
+    <w:lsdException w:name="Colorful Shading Accent 2" w:uiPriority="71"/>
+    <w:lsdException w:name="Colorful List Accent 2" w:uiPriority="72"/>
+    <w:lsdException w:name="Colorful Grid Accent 2" w:uiPriority="73"/>
+    <w:lsdException w:name="Light Shading Accent 3" w:uiPriority="60"/>
+    <w:lsdException w:name="Light List Accent 3" w:uiPriority="61"/>
+    <w:lsdException w:name="Light Grid Accent 3" w:uiPriority="62"/>
+    <w:lsdException w:name="Medium Shading 1 Accent 3" w:uiPriority="63"/>
+    <w:lsdException w:name="Medium Shading 2 Accent 3" w:uiPriority="64"/>
+    <w:lsdException w:name="Medium List 1 Accent 3" w:uiPriority="65"/>
+    <w:lsdException w:name="Medium List 2 Accent 3" w:uiPriority="66"/>
+    <w:lsdException w:name="Medium Grid 1 Accent 3" w:uiPriority="67"/>
+    <w:lsdException w:name="Medium Grid 2 Accent 3" w:uiPriority="68"/>
+    <w:lsdException w:name="Medium Grid 3 Accent 3" w:uiPriority="69"/>
+    <w:lsdException w:name="Dark List Accent 3" w:uiPriority="70"/>
+    <w:lsdException w:name="Colorful Shading Accent 3" w:uiPriority="71"/>
+    <w:lsdException w:name="Colorful List Accent 3" w:uiPriority="72"/>
+    <w:lsdException w:name="Colorful Grid Accent 3" w:uiPriority="73"/>
+    <w:lsdException w:name="Light Shading Accent 4" w:uiPriority="60"/>
+    <w:lsdException w:name="Light List Accent 4" w:uiPriority="61"/>
+    <w:lsdException w:name="Light Grid Accent 4" w:uiPriority="62"/>
+    <w:lsdException w:name="Medium Shading 1 Accent 4" w:uiPriority="63"/>
+    <w:lsdException w:name="Medium Shading 2 Accent 4" w:uiPriority="64"/>
+    <w:lsdException w:name="Medium List 1 Accent 4" w:uiPriority="65"/>
+    <w:lsdException w:name="Medium List 2 Accent 4" w:uiPriority="66"/>
+    <w:lsdException w:name="Medium Grid 1 Accent 4" w:uiPriority="67"/>
+    <w:lsdException w:name="Medium Grid 2 Accent 4" w:uiPriority="68"/>
+    <w:lsdException w:name="Medium Grid 3 Accent 4" w:uiPriority="69"/>
+    <w:lsdException w:name="Dark List Accent 4" w:uiPriority="70"/>
+    <w:lsdException w:name="Colorful Shading Accent 4" w:uiPriority="71"/>
+    <w:lsdException w:name="Colorful List Accent 4" w:uiPriority="72"/>
+    <w:lsdException w:name="Colorful Grid Accent 4" w:uiPriority="73"/>
+    <w:lsdException w:name="Light Shading Accent 5" w:uiPriority="60"/>
+    <w:lsdException w:name="Light List Accent 5" w:uiPriority="61"/>
+    <w:lsdException w:name="Light Grid Accent 5" w:uiPriority="62"/>
+    <w:lsdException w:name="Medium Shading 1 Accent 5" w:uiPriority="63"/>
+    <w:lsdException w:name="Medium Shading 2 Accent 5" w:uiPriority="64"/>
+    <w:lsdException w:name="Medium List 1 Accent 5" w:uiPriority="65"/>
+    <w:lsdException w:name="Medium List 2 Accent 5" w:uiPriority="66"/>
+    <w:lsdException w:name="Medium Grid 1 Accent 5" w:uiPriority="67"/>
+    <w:lsdException w:name="Medium Grid 2 Accent 5" w:uiPriority="68"/>
+    <w:lsdException w:name="Medium Grid 3 Accent 5" w:uiPriority="69"/>
+    <w:lsdException w:name="Dark List Accent 5" w:uiPriority="70"/>
+    <w:lsdException w:name="Colorful Shading Accent 5" w:uiPriority="71"/>
+    <w:lsdException w:name="Colorful List Accent 5" w:uiPriority="72"/>
+    <w:lsdException w:name="Colorful Grid Accent 5" w:uiPriority="73"/>
+    <w:lsdException w:name="Light Shading Accent 6" w:uiPriority="60"/>
+    <w:lsdException w:name="Light List Accent 6" w:uiPriority="61"/>
+    <w:lsdException w:name="Light Grid Accent 6" w:uiPriority="62"/>
+    <w:lsdException w:name="Medium Shading 1 Accent 6" w:uiPriority="63"/>
+    <w:lsdException w:name="Medium Shading 2 Accent 6" w:uiPriority="64"/>
+    <w:lsdException w:name="Medium List 1 Accent 6" w:uiPriority="65"/>
+    <w:lsdException w:name="Medium List 2 Accent 6" w:uiPriority="66"/>
+    <w:lsdException w:name="Medium Grid 1 Accent 6" w:uiPriority="67"/>
+    <w:lsdException w:name="Medium Grid 2 Accent 6" w:uiPriority="68"/>
+    <w:lsdException w:name="Medium Grid 3 Accent 6" w:uiPriority="69"/>
+    <w:lsdException w:name="Dark List Accent 6" w:uiPriority="70"/>
+    <w:lsdException w:name="Colorful Shading Accent 6" w:uiPriority="71"/>
+    <w:lsdException w:name="Colorful List Accent 6" w:uiPriority="72"/>
+    <w:lsdException w:name="Colorful Grid Accent 6" w:uiPriority="73"/>
+    <w:lsdException w:name="Subtle Emphasis" w:uiPriority="19" w:qFormat="1"/>
+    <w:lsdException w:name="Intense Emphasis" w:uiPriority="21" w:qFormat="1"/>
+    <w:lsdException w:name="Subtle Reference" w:uiPriority="31" w:qFormat="1"/>
+    <w:lsdException w:name="Intense Reference" w:uiPriority="32" w:qFormat="1"/>
+    <w:lsdException w:name="Book Title" w:uiPriority="33" w:qFormat="1"/>
+    <w:lsdException w:name="Bibliography" w:semiHidden="1" w:uiPriority="37" w:unhideWhenUsed="1"/>
+    <w:lsdException w:name="TOC Heading" w:semiHidden="1" w:uiPriority="39" w:unhideWhenUsed="1" w:qFormat="1"/>
+    <w:lsdException w:name="Plain Table 1" w:uiPriority="41"/>
+    <w:lsdException w:name="Plain Table 2" w:uiPriority="42"/>
+    <w:lsdException w:name="Plain Table 3" w:uiPriority="43"/>
+    <w:lsdException w:name="Plain Table 4" w:uiPriority="44"/>
+    <w:lsdException w:name="Plain Table 5" w:uiPriority="45"/>
+    <w:lsdException w:name="Grid Table Light" w:uiPriority="40"/>
+    <w:lsdException w:name="Grid Table 1 Light" w:uiPriority="46"/>
+    <w:lsdException w:name="Grid Table 2" w:uiPriority="47"/>
+    <w:lsdException w:name="Grid Table 3" w:uiPriority="48"/>
+    <w:lsdException w:name="Grid Table 4" w:uiPriority="49"/>
+    <w:lsdException w:name="Grid Table 5 Dark" w:uiPriority="50"/>
+    <w:lsdException w:name="Grid Table 6 Colorful" w:uiPriority="51"/>
+    <w:lsdException w:name="Grid Table 7 Colorful" w:uiPriority="52"/>
+    <w:lsdException w:name="Grid Table 1 Light Accent 1" w:uiPriority="46"/>
+    <w:lsdException w:name="Grid Table 2 Accent 1" w:uiPriority="47"/>
+    <w:lsdException w:name="Grid Table 3 Accent 1" w:uiPriority="48"/>
+    <w:lsdException w:name="Grid Table 4 Accent 1" w:uiPriority="49"/>
+    <w:lsdException w:name="Grid Table 5 Dark Accent 1" w:uiPriority="50"/>
+    <w:lsdException w:name="Grid Table 6 Colorful Accent 1" w:uiPriority="51"/>
+    <w:lsdException w:name="Grid Table 7 Colorful Accent 1" w:uiPriority="52"/>
+    <w:lsdException w:name="Grid Table 1 Light Accent 2" w:uiPriority="46"/>
+    <w:lsdException w:name="Grid Table 2 Accent 2" w:uiPriority="47"/>
+    <w:lsdException w:name="Grid Table 3 Accent 2" w:uiPriority="48"/>
+    <w:lsdException w:name="Grid Table 4 Accent 2" w:uiPriority="49"/>
+    <w:lsdException w:name="Grid Table 5 Dark Accent 2" w:uiPriority="50"/>
+    <w:lsdException w:name="Grid Table 6 Colorful Accent 2" w:uiPriority="51"/>
+    <w:lsdException w:name="Grid Table 7 Colorful Accent 2" w:uiPriority="52"/>
+    <w:lsdException w:name="Grid Table 1 Light Accent 3" w:uiPriority="46"/>
+    <w:lsdException w:name="Grid Table 2 Accent 3" w:uiPriority="47"/>
+    <w:lsdException w:name="Grid Table 3 Accent 3" w:uiPriority="48"/>
+    <w:lsdException w:name="Grid Table 4 Accent 3" w:uiPriority="49"/>
+    <w:lsdException w:name="Grid Table 5 Dark Accent 3" w:uiPriority="50"/>
+    <w:lsdException w:name="Grid Table 6 Colorful Accent 3" w:uiPriority="51"/>
+    <w:lsdException w:name="Grid Table 7 Colorful Accent 3" w:uiPriority="52"/>
+    <w:lsdException w:name="Grid Table 1 Light Accent 4" w:uiPriority="46"/>
+    <w:lsdException w:name="Grid Table 2 Accent 4" w:uiPriority="47"/>
+    <w:lsdException w:name="Grid Table 3 Accent 4" w:uiPriority="48"/>
+    <w:lsdException w:name="Grid Table 4 Accent 4" w:uiPriority="49"/>
+    <w:lsdException w:name="Grid Table 5 Dark Accent 4" w:uiPriority="50"/>
+    <w:lsdException w:name="Grid Table 6 Colorful Accent 4" w:uiPriority="51"/>
+    <w:lsdException w:name="Grid Table 7 Colorful Accent 4" w:uiPriority="52"/>
+    <w:lsdException w:name="Grid Table 1 Light Accent 5" w:uiPriority="46"/>
+    <w:lsdException w:name="Grid Table 2 Accent 5" w:uiPriority="47"/>
+    <w:lsdException w:name="Grid Table 3 Accent 5" w:uiPriority="48"/>
+    <w:lsdException w:name="Grid Table 4 Accent 5" w:uiPriority="49"/>
+    <w:lsdException w:name="Grid Table 5 Dark Accent 5" w:uiPriority="50"/>
+    <w:lsdException w:name="Grid Table 6 Colorful Accent 5" w:uiPriority="51"/>
+    <w:lsdException w:name="Grid Table 7 Colorful Accent 5" w:uiPriority="52"/>
+    <w:lsdException w:name="Grid Table 1 Light Accent 6" w:uiPriority="46"/>
+    <w:lsdException w:name="Grid Table 2 Accent 6" w:uiPriority="47"/>
+    <w:lsdException w:name="Grid Table 3 Accent 6" w:uiPriority="48"/>
+    <w:lsdException w:name="Grid Table 4 Accent 6" w:uiPriority="49"/>
+    <w:lsdException w:name="Grid Table 5 Dark Accent 6" w:uiPriority="50"/>
+    <w:lsdException w:name="Grid Table 6 Colorful Accent 6" w:uiPriority="51"/>
+    <w:lsdException w:name="Grid Table 7 Colorful Accent 6" w:uiPriority="52"/>
+    <w:lsdException w:name="List Table 1 Light" w:uiPriority="46"/>
+    <w:lsdException w:name="List Table 2" w:uiPriority="47"/>
+    <w:lsdException w:name="List Table 3" w:uiPriority="48"/>
+    <w:lsdException w:name="List Table 4" w:uiPriority="49"/>
+    <w:lsdException w:name="List Table 5 Dark" w:uiPriority="50"/>
+    <w:lsdException w:name="List Table 6 Colorful" w:uiPriority="51"/>
+    <w:lsdException w:name="List Table 7 Colorful" w:uiPriority="52"/>
+    <w:lsdException w:name="List Table 1 Light Accent 1" w:uiPriority="46"/>
+    <w:lsdException w:name="List Table 2 Accent 1" w:uiPriority="47"/>
+    <w:lsdException w:name="List Table 3 Accent 1" w:uiPriority="48"/>
+    <w:lsdException w:name="List Table 4 Accent 1" w:uiPriority="49"/>
+    <w:lsdException w:name="List Table 5 Dark Accent 1" w:uiPriority="50"/>
+    <w:lsdException w:name="List Table 6 Colorful Accent 1" w:uiPriority="51"/>
+    <w:lsdException w:name="List Table 7 Colorful Accent 1" w:uiPriority="52"/>
+    <w:lsdException w:name="List Table 1 Light Accent 2" w:uiPriority="46"/>
+    <w:lsdException w:name="List Table 2 Accent 2" w:uiPriority="47"/>
+    <w:lsdException w:name="List Table 3 Accent 2" w:uiPriority="48"/>
+    <w:lsdException w:name="List Table 4 Accent 2" w:uiPriority="49"/>
+    <w:lsdException w:name="List Table 5 Dark Accent 2" w:uiPriority="50"/>
+    <w:lsdException w:name="List Table 6 Colorful Accent 2" w:uiPriority="51"/>
+    <w:lsdException w:name="List Table 7 Colorful Accent 2" w:uiPriority="52"/>
+    <w:lsdException w:name="List Table 1 Light Accent 3" w:uiPriority="46"/>
+    <w:lsdException w:name="List Table 2 Accent 3" w:uiPriority="47"/>
+    <w:lsdException w:name="List Table 3 Accent 3" w:uiPriority="48"/>
+    <w:lsdException w:name="List Table 4 Accent 3" w:uiPriority="49"/>
+    <w:lsdException w:name="List Table 5 Dark Accent 3" w:uiPriority="50"/>
+    <w:lsdException w:name="List Table 6 Colorful Accent 3" w:uiPriority="51"/>
+    <w:lsdException w:name="List Table 7 Colorful Accent 3" w:uiPriority="52"/>
+    <w:lsdException w:name="List Table 1 Light Accent 4" w:uiPriority="46"/>
+    <w:lsdException w:name="List Table 2 Accent 4" w:uiPriority="47"/>
+    <w:lsdException w:name="List Table 3 Accent 4" w:uiPriority="48"/>
+    <w:lsdException w:name="List Table 4 Accent 4" w:uiPriority="49"/>
+    <w:lsdException w:name="List Table 5 Dark Accent 4" w:uiPriority="50"/>
+    <w:lsdException w:name="List Table 6 Colorful Accent 4" w:uiPriority="51"/>
+    <w:lsdException w:name="List Table 7 Colorful Accent 4" w:uiPriority="52"/>
+    <w:lsdException w:name="List Table 1 Light Accent 5" w:uiPriority="46"/>
+    <w:lsdException w:name="List Table 2 Accent 5" w:uiPriority="47"/>
+    <w:lsdException w:name="List Table 3 Accent 5" w:uiPriority="48"/>
+    <w:lsdException w:name="List Table 4 Accent 5" w:uiPriority="49"/>
+    <w:lsdException w:name="List Table 5 Dark Accent 5" w:uiPriority="50"/>
+    <w:lsdException w:name="List Table 6 Colorful Accent 5" w:uiPriority="51"/>
+    <w:lsdException w:name="List Table 7 Colorful Accent 5" w:uiPriority="52"/>
+    <w:lsdException w:name="List Table 1 Light Accent 6" w:uiPriority="46"/>
+    <w:lsdException w:name="List Table 2 Accent 6" w:uiPriority="47"/>
+    <w:lsdException w:name="List Table 3 Accent 6" w:uiPriority="48"/>
+    <w:lsdException w:name="List Table 4 Accent 6" w:uiPriority="49"/>
+    <w:lsdException w:name="List Table 5 Dark Accent 6" w:uiPriority="50"/>
+    <w:lsdException w:name="List Table 6 Colorful Accent 6" w:uiPriority="51"/>
+    <w:lsdException w:name="List Table 7 Colorful Accent 6" w:uiPriority="52"/>
+    <w:lsdException w:name="Mention" w:semiHidden="1" w:unhideWhenUsed="1"/>
+    <w:lsdException w:name="Smart Hyperlink" w:semiHidden="1" w:unhideWhenUsed="1"/>
+    <w:lsdException w:name="Hashtag" w:semiHidden="1" w:unhideWhenUsed="1"/>
+  </w:latentStyles>
+  <w:style w:type="paragraph" w:default="1" w:styleId="Normal">
+    <w:name w:val="Normal"/>
+    <w:qFormat/>
+  </w:style>
+  <w:style w:type="character" w:default="1" w:styleId="DefaultParagraphFont">
+    <w:name w:val="Default Paragraph Font"/>
+    <w:uiPriority w:val="1"/>
+    <w:semiHidden/>
+    <w:unhideWhenUsed/>
+  </w:style>
+  <w:style w:type="table" w:default="1" w:styleId="TableNormal">
+    <w:name w:val="Normal Table"/>
+    <w:uiPriority w:val="99"/>
+    <w:semiHidden/>
+    <w:unhideWhenUsed/>
+    <w:tblPr>
+      <w:tblInd w:w="0" w:type="dxa"/>
+      <w:tblCellMar>
+        <w:top w:w="0" w:type="dxa"/>
+        <w:left w:w="108" w:type="dxa"/>
+        <w:bottom w:w="0" w:type="dxa"/>
+        <w:right w:w="108" w:type="dxa"/>
+      </w:tblCellMar>
+    </w:tblPr>
+  </w:style>
+  <w:style w:type="numbering" w:default="1" w:styleId="NoList">
+    <w:name w:val="No List"/>
+    <w:uiPriority w:val="99"/>
+    <w:semiHidden/>
+    <w:unhideWhenUsed/>
+  </w:style>
+  <w:style w:type="paragraph" w:customStyle="1" w:styleId="5C8BB9C76A084AA982E812159D5FB247">
+    <w:name w:val="5C8BB9C76A084AA982E812159D5FB247"/>
+    <w:rsid w:val="00677F51"/>
+  </w:style>
+  <w:style w:type="paragraph" w:customStyle="1" w:styleId="0DAE87B6587448799057C01C4EC09F2E">
+    <w:name w:val="0DAE87B6587448799057C01C4EC09F2E"/>
+    <w:rsid w:val="00677F51"/>
+  </w:style>
+</w:styles>
+</file>
+
+<file path=word/glossary/webSettings.xml><?xml version="1.0" encoding="utf-8"?>
+<w:webSettings xmlns:mc="http://schemas.openxmlformats.org/markup-compatibility/2006" xmlns:r="http://schemas.openxmlformats.org/officeDocument/2006/relationships" xmlns:w="http://schemas.openxmlformats.org/wordprocessingml/2006/main" xmlns:w14="http://schemas.microsoft.com/office/word/2010/wordml" xmlns:w15="http://schemas.microsoft.com/office/word/2012/wordml" xmlns:w16se="http://schemas.microsoft.com/office/word/2015/wordml/symex" mc:Ignorable="w14 w15 w16se">
+  <w:optimizeForBrowser/>
+  <w:allowPNG/>
+</w:webSettings>
 </file>
 
 <file path=word/theme/theme1.xml><?xml version="1.0" encoding="utf-8"?>

</xml_diff>